<commit_message>
update references and text
</commit_message>
<xml_diff>
--- a/proyecto_en.docx
+++ b/proyecto_en.docx
@@ -1015,16 +1015,7 @@
         <w:t xml:space="preserve"> </w:t>
       </w:r>
       <w:r>
-        <w:t xml:space="preserve">(</w:t>
-      </w:r>
-      <w:r>
-        <w:rPr>
-          <w:b/>
-        </w:rPr>
-        <w:t xml:space="preserve">???</w:t>
-      </w:r>
-      <w:r>
-        <w:t xml:space="preserve">)</w:t>
+        <w:t xml:space="preserve">(Colomina and Molina 2014)</w:t>
       </w:r>
       <w:r>
         <w:t xml:space="preserve">, we found some references dating back to the early 1980s, where first trials with RPAS on environmental issues began with the objective of acquiring aerial photographs and demonstrating their usefulness in forestry applications, the management of fish resources or the coupling of sensors for atmospheric studies among others</w:t>
@@ -1163,35 +1154,6 @@
         <w:t xml:space="preserve">(Barnosky et al. 2011; Conabio 2017)</w:t>
       </w:r>
       <w:r>
-        <w:t xml:space="preserve">. To address the current environmental crisis, the Convention on Biological Diversity (CBD), as part of the United Nations Environment Program (UNEP), established in Nagoya, Japan, a strategic plan for the period 2011-2020 which includes the so-called Aichi targets for biological diversity. Among the goals raised is the increase in protected area systems of special importance for biodiversity and ecosystem services (target 11) following governance, equity, management, representativeness and ecological connectivity criteria.</w:t>
-      </w:r>
-    </w:p>
-    <w:p>
-      <w:pPr>
-        <w:pStyle w:val="BodyText"/>
-      </w:pPr>
-      <w:r>
-        <w:t xml:space="preserve">The Group on Earth Observations Biodiversity Observation Network (GEO BON) as part of the Group on Earth Observations (GEOSS), has identified a set of Essential Biodiversity Variables</w:t>
-      </w:r>
-      <w:r>
-        <w:t xml:space="preserve"> </w:t>
-      </w:r>
-      <w:r>
-        <w:t xml:space="preserve">(Pereira et al. 2013)</w:t>
-      </w:r>
-      <w:r>
-        <w:t xml:space="preserve"> </w:t>
-      </w:r>
-      <w:r>
-        <w:t xml:space="preserve">as key components for the collection of environmental information to monitor the global state of our ecosystems and support better decision-making on biodiversity conservation</w:t>
-      </w:r>
-      <w:r>
-        <w:t xml:space="preserve"> </w:t>
-      </w:r>
-      <w:r>
-        <w:t xml:space="preserve">(Forum 2008)</w:t>
-      </w:r>
-      <w:r>
         <w:t xml:space="preserve">. As part of the large array of observing systems monitoring biodiversity, RPAS can fill the gap at an intermediate spatial scale, surpassing the financial and technological constrains of remote sensing and ground / aerial manned vehicles based surveys</w:t>
       </w:r>
       <w:r>
@@ -1276,7 +1238,7 @@
         <w:t xml:space="preserve">(America 2017)</w:t>
       </w:r>
       <w:r>
-        <w:t xml:space="preserve">. Africa is one of the continents where the impact of drones in conservation has had greater repercussions. However, in the opinion of some conservationists, their use has not been without problems, resulting in governments that have totally or partially prohibited drone operations, arguing national security problems in detriment of protection of natural areas</w:t>
+        <w:t xml:space="preserve">. Africa is one of the continents where the impact of RPAS in conservation has had greater repercussions. However, in the opinion of some conservationists, their use has not been without problems, resulting in governments that have totally or partially prohibited drone operations, arguing national security problems in detriment of protection of natural areas</w:t>
       </w:r>
       <w:r>
         <w:t xml:space="preserve"> </w:t>
@@ -1543,7 +1505,7 @@
         <w:pStyle w:val="BodyText"/>
       </w:pPr>
       <w:r>
-        <w:t xml:space="preserve">Given the large amount of information generated, it is not surprising that novel software tools have been developed in the field of computer vision and machine learning that allow the automatic detection, recognition and counting of individuals captured in scenes acquired by visible and thermal-infrared sensors, replacing otherwise time-consuming manual tasks</w:t>
+        <w:t xml:space="preserve">Given the large amount of information generated, it is not surprising that software have been developed in the field of computer vision and machine learning to handle the automatic detection, recognition and counting of individuals captured in scenes acquired by visible and thermal-infrared sensors, replacing otherwise time-consuming manual tasks</w:t>
       </w:r>
       <w:r>
         <w:t xml:space="preserve"> </w:t>
@@ -1639,7 +1601,7 @@
         <w:t xml:space="preserve"> </w:t>
       </w:r>
       <w:r>
-        <w:t xml:space="preserve">used a fixed-wing RPAS for the visual evaluation of linear electrical structures in which low operational costs and enduring flight time are crucial. On the other hand, one of the most common causes of death in birds is due to collisions with the wiring.</w:t>
+        <w:t xml:space="preserve">used a long endurance fixed-wing RPAS as a low cost alternative for the visual evaluation of linear electrical structures. Collisions with the wiring is one of the most common causes of death in birds.</w:t>
       </w:r>
       <w:r>
         <w:t xml:space="preserve"> </w:t>
@@ -1651,7 +1613,7 @@
         <w:t xml:space="preserve"> </w:t>
       </w:r>
       <w:r>
-        <w:t xml:space="preserve">proposed to install marks that are easily visible through the use of robotics arms installed in multicopters. Due to the ease of maneuvering of the platform, multicopters are more suitable for precision work. Another possible use case is related to birds nesting in the soil, especially in cereal crops. As a pre-harvest activity, generally performed under mechanical procedures,</w:t>
+        <w:t xml:space="preserve">proposed to install marks that are easily visible through the use of robotics arms installed in multicopters. Due to the ease of maneuvering of the platform, multicopters are more suitable for precision work. As a pre-harvest activity, generally performed under mechanical procedures,</w:t>
       </w:r>
       <w:r>
         <w:t xml:space="preserve"> </w:t>
@@ -1663,7 +1625,7 @@
         <w:t xml:space="preserve"> </w:t>
       </w:r>
       <w:r>
-        <w:t xml:space="preserve">suggested a flyby to identify possible nests, and if necessary, take the appropriate actions to avoid their destruction.</w:t>
+        <w:t xml:space="preserve">suggested a flyby to identify possible nests on the ground, and if necessary, take the appropriate actions to avoid their destruction.</w:t>
       </w:r>
     </w:p>
     <w:p>
@@ -1690,7 +1652,7 @@
         <w:t xml:space="preserve">(Wulder et al. 2004)</w:t>
       </w:r>
       <w:r>
-        <w:t xml:space="preserve">. The data obtained have enabled the development of vegetation and soil maps, enhance the characterization of habitats or the understanding of the structure and function of forest ecosystems, develop digital elevation models or geomorphological maps of application in the modeling of species distribution. The emergence of RPAS has led to the quantitative analysis of habitats at a level of detail that had not been possible previously, either for economic reasons or for technological limitations. This impulse has been especially notable with the parallel development of multispectral and hyperspectral sensors adapted to small aircraft, whose price is expected to decrease according to trends in the sector. The United States Geological Survey (USGS) has conducted flights to classify vegetation cover in wetlands</w:t>
+        <w:t xml:space="preserve">. The data obtained have enabled the development of vegetation and soil maps, enhance the characterization of habitats or the understanding of the structure and function of forest ecosystems, develop digital elevation models or geomorphological maps. The emergence of RPAS has led to the quantitative analysis of habitats at a level of detail that had not been possible previously, either for economic reasons or for technological limitations. This momentum has been especially notable with the parallel development of affordable multispectral and hyperspectral sensors adapted to small aircraft. RPAS has been used by The United States Geological Survey (USGS) to classify vegetation cover in wetlands</w:t>
       </w:r>
       <w:r>
         <w:t xml:space="preserve"> </w:t>
@@ -1699,7 +1661,19 @@
         <w:t xml:space="preserve">(USGS 2014)</w:t>
       </w:r>
       <w:r>
-        <w:t xml:space="preserve">. Other studies monitored the distribution of invasive species under different flight conditions and vegetation cover</w:t>
+        <w:t xml:space="preserve">.</w:t>
+      </w:r>
+      <w:r>
+        <w:t xml:space="preserve"> </w:t>
+      </w:r>
+      <w:r>
+        <w:t xml:space="preserve">(Zaman, Jensen, and McKee 2011)</w:t>
+      </w:r>
+      <w:r>
+        <w:t xml:space="preserve"> </w:t>
+      </w:r>
+      <w:r>
+        <w:t xml:space="preserve">monitored the spread of invasive species in such ecosystems.</w:t>
       </w:r>
       <w:r>
         <w:t xml:space="preserve"> </w:t>
@@ -1708,7 +1682,10 @@
         <w:t xml:space="preserve">(Perroy, Sullivan, and Stephenson 2017)</w:t>
       </w:r>
       <w:r>
-        <w:t xml:space="preserve">, while the characterization of forest stands constitutes an important section, considering the number of articles facing the issue from different perspectives.</w:t>
+        <w:t xml:space="preserve"> </w:t>
+      </w:r>
+      <w:r>
+        <w:t xml:space="preserve">conducted several flight to quantify the detection rate of invasive species under different flight parameters, enviromental conditions and vegetation cover. The characterization of forest stands constitutes an important section, considering the number of papers facing the issue from different perspectives.</w:t>
       </w:r>
       <w:r>
         <w:t xml:space="preserve"> </w:t>
@@ -1837,42 +1814,388 @@
         <w:t xml:space="preserve"> </w:t>
       </w:r>
       <w:r>
-        <w:t xml:space="preserve">analyzed the consequences of the militarization of conservation practices as an increasing trend in natural protected areas around the world and illustrates the use of RPAS through several examples. With respect to coastal zones, a quick search on Internet allows collecting several initiatives that try to optimize the control of illegal fishing through RPAS. However we have not been able to verify scientific studies that endorse such initiatives, so it opens an interesting field of research. To illustrate some examples, a pioneering survey was conducted in Belize for fisheries monitoring using a fixed-wing model Skywalker. The Government of the Canary Islands is considering the use of RPAS in hard to reach coastal areas to deal with poaching</w:t>
-      </w:r>
-      <w:r>
-        <w:t xml:space="preserve"> </w:t>
-      </w:r>
-      <w:r>
-        <w:t xml:space="preserve">(INFORCASA 2017)</w:t>
-      </w:r>
-      <w:r>
-        <w:t xml:space="preserve">. Finally</w:t>
-      </w:r>
-      <w:r>
-        <w:t xml:space="preserve"> </w:t>
-      </w:r>
-      <w:hyperlink r:id="rId35">
-        <w:r>
-          <w:rPr>
-            <w:rStyle w:val="Hyperlink"/>
-          </w:rPr>
-          <w:t xml:space="preserve">http://soarocean.org/</w:t>
-        </w:r>
-      </w:hyperlink>
-      <w:r>
-        <w:t xml:space="preserve"> </w:t>
-      </w:r>
-      <w:r>
-        <w:t xml:space="preserve">is an initiative of National Geographic and Lindblad Expedition fostering the use of low cost drones in the protection of the oceans and it looks a good starting point to search for latest applications in this field.</w:t>
+        <w:t xml:space="preserve">analyzed the consequences of the militarization of conservation practices as an increasing trend in natural protected areas around the world and illustrates the use of RPAS through several examples.</w:t>
       </w:r>
     </w:p>
     <w:p>
       <w:pPr>
         <w:pStyle w:val="Heading2"/>
       </w:pPr>
-      <w:bookmarkStart w:id="36" w:name="ecotourism"/>
+      <w:bookmarkStart w:id="35" w:name="ecotourism"/>
+      <w:bookmarkEnd w:id="35"/>
+      <w:r>
+        <w:t xml:space="preserve">Ecotourism</w:t>
+      </w:r>
+    </w:p>
+    <w:p>
+      <w:pPr>
+        <w:pStyle w:val="FirstParagraph"/>
+      </w:pPr>
+      <w:r>
+        <w:t xml:space="preserve">The high degree of diversification offered by RPAS in the ecotourism industry is summarized in a recent article, which shows possible recreational activities, business opportunities, search and rescue operations, mapping and formulas for granting RPAS flight permits in designated areas</w:t>
+      </w:r>
+      <w:r>
+        <w:t xml:space="preserve"> </w:t>
+      </w:r>
+      <w:r>
+        <w:t xml:space="preserve">(King 2014)</w:t>
+      </w:r>
+      <w:r>
+        <w:t xml:space="preserve">. Within the still scarce literature,</w:t>
+      </w:r>
+      <w:r>
+        <w:t xml:space="preserve"> </w:t>
+      </w:r>
+      <w:r>
+        <w:t xml:space="preserve">(Hansen 2016)</w:t>
+      </w:r>
+      <w:r>
+        <w:t xml:space="preserve"> </w:t>
+      </w:r>
+      <w:r>
+        <w:t xml:space="preserve">values the effectiveness of RPAS in monitoring visitors in marine and coastal areas, in combination with other innovative solutions. According to the author the RPAS would theoretically allow to operate under different environmental conditions, improving the level of detail and offering a continuous coverage in the flow and behavior of visitors, as opposed to other techniques of habitual use like the manual observation or the installation of networks of surveillance cameras.</w:t>
+      </w:r>
+    </w:p>
+    <w:p>
+      <w:pPr>
+        <w:pStyle w:val="Heading2"/>
+      </w:pPr>
+      <w:bookmarkStart w:id="36" w:name="impact-of-rpas-on-wildlife"/>
       <w:bookmarkEnd w:id="36"/>
       <w:r>
+        <w:t xml:space="preserve">Impact of RPAS on wildlife</w:t>
+      </w:r>
+    </w:p>
+    <w:p>
+      <w:pPr>
+        <w:pStyle w:val="FirstParagraph"/>
+      </w:pPr>
+      <w:r>
+        <w:t xml:space="preserve">Animal welfare should be present on wildlife monitoring and ecological research using RPAS , establishing ethical principles that complement the current standards in research and conservation</w:t>
+      </w:r>
+      <w:r>
+        <w:t xml:space="preserve"> </w:t>
+      </w:r>
+      <w:r>
+        <w:t xml:space="preserve">(Wilson and McMahon 2006)</w:t>
+      </w:r>
+      <w:r>
+        <w:t xml:space="preserve">.</w:t>
+      </w:r>
+      <w:r>
+        <w:t xml:space="preserve"> </w:t>
+      </w:r>
+      <w:r>
+        <w:t xml:space="preserve">(Vas et al. 2015)</w:t>
+      </w:r>
+      <w:r>
+        <w:t xml:space="preserve"> </w:t>
+      </w:r>
+      <w:r>
+        <w:t xml:space="preserve">analyzed the response of birds to RPAS, assessing the impact of color, speed and angle of flight on the behavioral responses of wetland birds to the approach of multicopters. The latter factor is considered as the primary trigger for changes in behavioral patterns, especially in vertical approaches at an angle of 90º. Finally, a core set of recommendations is included, and authors encouraged to extend the trials to a wide range of RPAS and species.</w:t>
+      </w:r>
+      <w:r>
+        <w:t xml:space="preserve"> </w:t>
+      </w:r>
+      <w:r>
+        <w:t xml:space="preserve">(McEvoy, Hall, and McDonald 2016)</w:t>
+      </w:r>
+      <w:r>
+        <w:t xml:space="preserve"> </w:t>
+      </w:r>
+      <w:r>
+        <w:t xml:space="preserve">accomplished the most intensive disturbance assesment on waterfowl to date, by combining an array of fixed wing and multirotor RPAS at various altitudes.</w:t>
+      </w:r>
+      <w:r>
+        <w:t xml:space="preserve"> </w:t>
+      </w:r>
+      <w:r>
+        <w:t xml:space="preserve">(Scobie and Hugenholtz 2016)</w:t>
+      </w:r>
+      <w:r>
+        <w:t xml:space="preserve"> </w:t>
+      </w:r>
+      <w:r>
+        <w:t xml:space="preserve">quantified noise detection by several representative species, suggesting flying higher than 200 meters to minimise noise disturbance.</w:t>
+      </w:r>
+      <w:r>
+        <w:t xml:space="preserve"> </w:t>
+      </w:r>
+      <w:r>
+        <w:t xml:space="preserve">(Ditmer et al. 2015)</w:t>
+      </w:r>
+      <w:r>
+        <w:t xml:space="preserve"> </w:t>
+      </w:r>
+      <w:r>
+        <w:t xml:space="preserve">measured physiological stress in American black bear (</w:t>
+      </w:r>
+      <w:r>
+        <w:rPr>
+          <w:i/>
+        </w:rPr>
+        <w:t xml:space="preserve">Ursus americanus</w:t>
+      </w:r>
+      <w:r>
+        <w:t xml:space="preserve">) by electronic recording of cardiac activity in the presence of RPAS. Although no changes in behavior patterns are detected, the increase in beats per minute (bmp) is significant in most cases observed.</w:t>
+      </w:r>
+      <w:r>
+        <w:t xml:space="preserve"> </w:t>
+      </w:r>
+      <w:r>
+        <w:t xml:space="preserve">(Pomeroy, O’Connor, and Davies 2015)</w:t>
+      </w:r>
+      <w:r>
+        <w:t xml:space="preserve"> </w:t>
+      </w:r>
+      <w:r>
+        <w:t xml:space="preserve">noted evidence of variation in reactivity in seal populations based on a variety of factors, from the RPAS platform, height and lateral distance to the breeding or moulting season. No adverse reactions have been reported in elephants (</w:t>
+      </w:r>
+      <w:r>
+        <w:rPr>
+          <w:i/>
+        </w:rPr>
+        <w:t xml:space="preserve">Loxodonta africana</w:t>
+      </w:r>
+      <w:r>
+        <w:t xml:space="preserve">) or cattle (</w:t>
+      </w:r>
+      <w:r>
+        <w:rPr>
+          <w:i/>
+        </w:rPr>
+        <w:t xml:space="preserve">Bos taurus</w:t>
+      </w:r>
+      <w:r>
+        <w:t xml:space="preserve">) on flights at a minimum height of 100 meters</w:t>
+      </w:r>
+      <w:r>
+        <w:t xml:space="preserve"> </w:t>
+      </w:r>
+      <w:r>
+        <w:t xml:space="preserve">(Jain 2013,</w:t>
+      </w:r>
+      <w:r>
+        <w:t xml:space="preserve"> </w:t>
+      </w:r>
+      <w:r>
+        <w:t xml:space="preserve">Mulero-Pázmány et al. (2015)</w:t>
+      </w:r>
+      <w:r>
+        <w:t xml:space="preserve">)</w:t>
+      </w:r>
+      <w:r>
+        <w:t xml:space="preserve">.</w:t>
+      </w:r>
+      <w:r>
+        <w:t xml:space="preserve"> </w:t>
+      </w:r>
+      <w:r>
+        <w:t xml:space="preserve">(Weissensteiner, Poelstra, and Wolf 2015)</w:t>
+      </w:r>
+      <w:r>
+        <w:t xml:space="preserve"> </w:t>
+      </w:r>
+      <w:r>
+        <w:t xml:space="preserve">considered RPAS a less intrusive technique when inspecting the status of nesting sites. In the absence of further experiences to date explicitly addressing animal welfare,</w:t>
+      </w:r>
+      <w:r>
+        <w:t xml:space="preserve"> </w:t>
+      </w:r>
+      <w:r>
+        <w:t xml:space="preserve">(Hodgson and Koh 2016)</w:t>
+      </w:r>
+      <w:r>
+        <w:t xml:space="preserve"> </w:t>
+      </w:r>
+      <w:r>
+        <w:t xml:space="preserve">suggested a series of general recommendations as the basis for a code of good practice, highlighting the adoption of the precautionary principle and respect for aviation standards, the specific training of operators, the appropriate selection of equipment, the cessation of operations in the case of obvious disturbances in the populations studied and the reporting of observations in scientific publications, that allows sharing of knowledge to progressively improve the protocols of operations with RPAS that involve the observation of the wild fauna.</w:t>
+      </w:r>
+    </w:p>
+    <w:p>
+      <w:pPr>
+        <w:pStyle w:val="Heading1"/>
+      </w:pPr>
+      <w:bookmarkStart w:id="37" w:name="environmental-management-and-decision-support"/>
+      <w:bookmarkEnd w:id="37"/>
+      <w:r>
+        <w:t xml:space="preserve">Environmental management and decision support</w:t>
+      </w:r>
+    </w:p>
+    <w:p>
+      <w:pPr>
+        <w:pStyle w:val="FirstParagraph"/>
+      </w:pPr>
+      <w:r>
+        <w:t xml:space="preserve">Planning in protected areas is reflected through a variety of management programs that are difficult to fit into some of the previously discussed categories. An extensive report on Christmas Island proposed dropping poisoned baits from RPAS to eradicate feral cats disturbing threatened native species</w:t>
+      </w:r>
+      <w:r>
+        <w:t xml:space="preserve"> </w:t>
+      </w:r>
+      <w:r>
+        <w:t xml:space="preserve">(McCaldin, Johnston, and Rieker 2015)</w:t>
+      </w:r>
+      <w:r>
+        <w:t xml:space="preserve">.</w:t>
+      </w:r>
+      <w:r>
+        <w:t xml:space="preserve"> </w:t>
+      </w:r>
+      <w:r>
+        <w:t xml:space="preserve">(Cornell, Herman, and Ontiveros 2016)</w:t>
+      </w:r>
+      <w:r>
+        <w:t xml:space="preserve"> </w:t>
+      </w:r>
+      <w:r>
+        <w:t xml:space="preserve">obtained ground truth data by adapting RPAS to take water samples for comparison with hyperspectral measurements of Landsat 8 Operational Land Imager (OLI).</w:t>
+      </w:r>
+      <w:r>
+        <w:t xml:space="preserve"> </w:t>
+      </w:r>
+      <w:r>
+        <w:t xml:space="preserve">(Fornace et al. 2014)</w:t>
+      </w:r>
+      <w:r>
+        <w:t xml:space="preserve"> </w:t>
+      </w:r>
+      <w:r>
+        <w:t xml:space="preserve">proposed mapping enviromental risk factors for predicting zoonotic diseases as part of a extensive epidemiological study carried out in Philippines. Literature citing RPAS for search and rescue activities along with disaster management is profuse. With respect to the latter, wildfire has become a major concern in natural parks and is not rare that RPAS have been put foward to assist in prevention, fighting and evaluation phases.</w:t>
+      </w:r>
+    </w:p>
+    <w:p>
+      <w:pPr>
+        <w:pStyle w:val="Heading1"/>
+      </w:pPr>
+      <w:bookmarkStart w:id="38" w:name="discussion"/>
+      <w:bookmarkEnd w:id="38"/>
+      <w:r>
+        <w:t xml:space="preserve">Discussion</w:t>
+      </w:r>
+    </w:p>
+    <w:p>
+      <w:pPr>
+        <w:pStyle w:val="FirstParagraph"/>
+      </w:pPr>
+      <w:r>
+        <w:t xml:space="preserve">Most of the sources analyzed focus on local-scale conservation projects and feasibility studies of RPAS in the characterization of distribution and abundance of wildlife populations. Literature begins to be equally prolific in monitoring and mapping activities in terrestrial and aquatic ecosystems, a niche currently occupied by aerial and space platforms for environmental remote sensing. Despite the low number of scientific articles addressing the use of RPAS in the control and surveillance of natural protected areas, it is still one of the issues that more social debate generates and it is not strange to find governmental initiatives or promoted by environmental organizations in the fight against poaching. From the economic point of view, expenses derived from the operation with RPAS are hardly quantifiable. Also, not all studies consider the effort required for the development of technical and analytical skills of teams. The computational requirements are demanding and certain phases of information processing requires the acquisition of software whose price is generally high. Also, operations with RPAS are not exempt from accidents, which has an negative impact on the budget originally planned.</w:t>
+      </w:r>
+    </w:p>
+    <w:p>
+      <w:pPr>
+        <w:pStyle w:val="Heading2"/>
+      </w:pPr>
+      <w:bookmarkStart w:id="39" w:name="wildlife-monitoring-and-management-1"/>
+      <w:bookmarkEnd w:id="39"/>
+      <w:r>
+        <w:t xml:space="preserve">Wildlife Monitoring and Management</w:t>
+      </w:r>
+    </w:p>
+    <w:p>
+      <w:pPr>
+        <w:pStyle w:val="FirstParagraph"/>
+      </w:pPr>
+      <w:r>
+        <w:t xml:space="preserve">Most fixed-wing RPAS studies focus on population counts, obtaining promising results in macrofauna. It is still early to generalize its use in smaller species and areas of high vegetation coverage, although the development of LIDAR technology and wide-spectrum sensors could help to overcome technical barriers. If succesfully implemented, parks managers could benefit from RPAS when estimating spatial distribution of foraging domestic herbivores impacting food availability in natural areas</w:t>
+      </w:r>
+      <w:r>
+        <w:t xml:space="preserve"> </w:t>
+      </w:r>
+      <w:r>
+        <w:t xml:space="preserve">(Mulero-Pázmány et al. 2015)</w:t>
+      </w:r>
+      <w:r>
+        <w:t xml:space="preserve">. Also, periodic monitoring campaigns usually undertaking by rangers could be overly simplified by RPAS mapping capabilities. As a downsize, the use of RPAS can increase the complexity of research and management, requiring highly skilled work teams and computational resources not available to many institutions. In addition, the lack of statistical methods to tackle the analisys of data. Also further efforts should be made in order to refine the planning of sampling performed with RPAS, to avoid errors in estimation. Multicopters could cover some of the limitations mentioned above, but there still seem to be a scarcity of studies combining both systems.</w:t>
+      </w:r>
+      <w:r>
+        <w:t xml:space="preserve"> </w:t>
+      </w:r>
+      <w:r>
+        <w:t xml:space="preserve">In any case, RPAS could become an essential tool for ecologist and its use could be justified as long as there are no advances in other traditional techniques supporting wildlife research.</w:t>
+      </w:r>
+    </w:p>
+    <w:p>
+      <w:pPr>
+        <w:pStyle w:val="Heading2"/>
+      </w:pPr>
+      <w:bookmarkStart w:id="40" w:name="infrastructure-and-risk-assessment-1"/>
+      <w:bookmarkEnd w:id="40"/>
+      <w:r>
+        <w:t xml:space="preserve">Infrastructure and risk assessment</w:t>
+      </w:r>
+    </w:p>
+    <w:p>
+      <w:pPr>
+        <w:pStyle w:val="FirstParagraph"/>
+      </w:pPr>
+      <w:r>
+        <w:t xml:space="preserve">RPAS have demonstrated their capacity for the technical inspection of industrial premises [@]. They could be also of special interest in buffer zones, where anthropic development may lead to conflict with the surrounding fauna. Wildlife risk assessment may benefits from such methods, promoting their use for preventive purposes in areas of high incidence of deaths where otherwise high cost manual inspection where applied. As previously discussed, relative low operational cost of RPAS make them an attractive alternative, which may foster such activities. RPAS could also prevent accidents by applying dissuasive measures to avoid the collision of birds in wind farms. Other uses include the revision of natural areas facilities, by scheduling periodic flights. Also RPAS are positioned as fundamental tools in the prevention and evaluation of forest fires and it could assist in environmental impact assessment in sensitive areas.</w:t>
+      </w:r>
+    </w:p>
+    <w:p>
+      <w:pPr>
+        <w:pStyle w:val="Heading2"/>
+      </w:pPr>
+      <w:bookmarkStart w:id="41" w:name="monitoring-and-mapping-of-terrestrial-and-aquatic-ecosystems-1"/>
+      <w:bookmarkEnd w:id="41"/>
+      <w:r>
+        <w:t xml:space="preserve">Monitoring and mapping of terrestrial and aquatic ecosystems</w:t>
+      </w:r>
+    </w:p>
+    <w:p>
+      <w:pPr>
+        <w:pStyle w:val="FirstParagraph"/>
+      </w:pPr>
+      <w:r>
+        <w:t xml:space="preserve">The integration of the classical remote sensing elements developed during the last decades in the scope of the RPAS open new possibilities in the observation of environmental phenomena at multiple scales. The high resolution of images will allow the discrimination of plant communities at the species level, observe the evolution of ecosystems in shorter periods of time or more accurately quantify the volume and structure of canopy. Also it will allow attending to urgent needs of mapping in areas affected by natural and anthropic disasters. The ability of computer systems to process massive amount of information is closely linked to such applications.</w:t>
+      </w:r>
+    </w:p>
+    <w:p>
+      <w:pPr>
+        <w:pStyle w:val="Heading2"/>
+      </w:pPr>
+      <w:bookmarkStart w:id="42" w:name="surveillance-and-support-for-compliance-with-laws-in-natural-protected-areas"/>
+      <w:bookmarkEnd w:id="42"/>
+      <w:r>
+        <w:t xml:space="preserve">Surveillance and support for compliance with laws in natural protected areas</w:t>
+      </w:r>
+    </w:p>
+    <w:p>
+      <w:pPr>
+        <w:pStyle w:val="FirstParagraph"/>
+      </w:pPr>
+      <w:r>
+        <w:t xml:space="preserve">The integration of RPAS in the fight against poaching and illegal fishing in protected areas faces important technical and legal constraints. In the first point, the reviewed literature mention the need to design more efficient live vision systems. The low autonomy of RPAS is especially critical in large natural parks, limiting the area under surveillance. The issues concerning atmospheric conditions have not yet been completely resolved.</w:t>
+      </w:r>
+      <w:r>
+        <w:t xml:space="preserve"> </w:t>
+      </w:r>
+      <w:r>
+        <w:t xml:space="preserve">(Banzi 2014)</w:t>
+      </w:r>
+      <w:r>
+        <w:t xml:space="preserve"> </w:t>
+      </w:r>
+      <w:r>
+        <w:t xml:space="preserve">proposed a sensor based economical feasible anti-poaching alternative, arguing that RPAS fulfilling the suitable specifications are costly, especially in developing countries. However, as technology becomes more accesible, it is expected that main barriers will appear in the legislative and social sphere. In some countries it is forbidden to fly beyond the visual range of the operator, limiting the effectiveness of the inspection in real time. RPAS applied to surveillance of protected areas is also questioned arguing human right breaching</w:t>
+      </w:r>
+      <w:r>
+        <w:t xml:space="preserve"> </w:t>
+      </w:r>
+      <w:r>
+        <w:t xml:space="preserve">(Banzi 2014)</w:t>
+      </w:r>
+      <w:r>
+        <w:t xml:space="preserve">. Some detractors are skeptical about the ability of RPAS to persuade offenders, who in many cases face situations of greatest need. Probably the success of such initiatives requires a greater consensus among the parties involved and the development of strategies that seek to solve the causes of poaching. Surveillance of illegal logging activities or bonfires in unauthorized areas have great potential and may be easier to implement.</w:t>
+      </w:r>
+    </w:p>
+    <w:p>
+      <w:pPr>
+        <w:pStyle w:val="Heading2"/>
+      </w:pPr>
+      <w:bookmarkStart w:id="43" w:name="ecotourism-1"/>
+      <w:bookmarkEnd w:id="43"/>
+      <w:r>
         <w:t xml:space="preserve">Ecotourism</w:t>
       </w:r>
     </w:p>
@@ -1881,36 +2204,27 @@
         <w:pStyle w:val="FirstParagraph"/>
       </w:pPr>
       <w:r>
-        <w:t xml:space="preserve">The high degree of diversification offered by RPAS in the ecotourism industry is summarized in a recent article, which shows possible recreational activities, business opportunities, search and rescue operations, mapping and formulas for granting RPAS flight permits in designated areas</w:t>
-      </w:r>
-      <w:r>
-        <w:t xml:space="preserve"> </w:t>
-      </w:r>
-      <w:r>
-        <w:t xml:space="preserve">(King 2014)</w:t>
-      </w:r>
-      <w:r>
-        <w:t xml:space="preserve">. Within the still scarce literature,</w:t>
-      </w:r>
-      <w:r>
-        <w:t xml:space="preserve"> </w:t>
-      </w:r>
-      <w:r>
-        <w:t xml:space="preserve">(Hansen 2016)</w:t>
-      </w:r>
-      <w:r>
-        <w:t xml:space="preserve"> </w:t>
-      </w:r>
-      <w:r>
-        <w:t xml:space="preserve">values the effectiveness of RPAS in monitoring visitors in marine and coastal areas, in combination with other innovative solutions. According to the author the RPAS would theoretically allow to operate under different environmental conditions, improving the level of detail and offering a continuous coverage in the flow and behavior of visitors, as opposed to other techniques of habitual use like the manual observation or the installation of networks of surveillance cameras.</w:t>
+        <w:t xml:space="preserve">A permissive regularization of the use of RPAS in ecotourism activities in natural parks could lead to unpredictable situations. On the one hand, the constant presence of propeller and engine noise, the sensation of invasion or lack of privacy and the visual impact of RPAS on the landscape could negatively affect the tourist experience. It remains to be seen whether it could significantly alter the state of ecosystems. Awareness of the abuse of RPAS for recording wildlife has resulted in a ban on flying for recreational purposes in natural parks in the United States and other parts of the world. As result of potential enviromental impact due to the use of RPAS by tourist in Antarctica,</w:t>
+      </w:r>
+      <w:r>
+        <w:t xml:space="preserve"> </w:t>
+      </w:r>
+      <w:r>
+        <w:t xml:space="preserve">(Leary 2017)</w:t>
+      </w:r>
+      <w:r>
+        <w:t xml:space="preserve"> </w:t>
+      </w:r>
+      <w:r>
+        <w:t xml:space="preserve">reported the partial prohibition of recreational RPAS in coastal areas as part of a more extensive regulation promoted by stakeholders. Such regulation could be the way forward for other protected areas to adapt the allowed activities with RPAS. It seems obvious to think that in the hands of non-professionals, the risk of accidents and losses would increase. This may lead to disturbing widlife, contamination of water supplies or triggering fires in sensitive areas due to the presence of flammable components. It does not appear that feasibility studies or opinion polls have been published that respond to the issues raised and to the ethical and legal implications derived from their use. Even when the leisure possibilities are wide and recognized, it would be advisable to be cautious in the face of the demand of the ecotourism industry to incorporate RPAS in their activities.</w:t>
       </w:r>
     </w:p>
     <w:p>
       <w:pPr>
         <w:pStyle w:val="Heading2"/>
       </w:pPr>
-      <w:bookmarkStart w:id="37" w:name="impact-of-rpas-on-wildlife"/>
-      <w:bookmarkEnd w:id="37"/>
+      <w:bookmarkStart w:id="44" w:name="impact-of-rpas-on-wildlife-1"/>
+      <w:bookmarkEnd w:id="44"/>
       <w:r>
         <w:t xml:space="preserve">Impact of RPAS on wildlife</w:t>
       </w:r>
@@ -1920,28 +2234,7 @@
         <w:pStyle w:val="FirstParagraph"/>
       </w:pPr>
       <w:r>
-        <w:t xml:space="preserve">Animal welfare should be present on wildlife monitoring and ecological research using RPAS , establishing ethical principles that complement the current standards in research and conservation</w:t>
-      </w:r>
-      <w:r>
-        <w:t xml:space="preserve"> </w:t>
-      </w:r>
-      <w:r>
-        <w:t xml:space="preserve">(Wilson and McMahon 2006)</w:t>
-      </w:r>
-      <w:r>
-        <w:t xml:space="preserve">.</w:t>
-      </w:r>
-      <w:r>
-        <w:t xml:space="preserve"> </w:t>
-      </w:r>
-      <w:r>
-        <w:t xml:space="preserve">(Vas et al. 2015)</w:t>
-      </w:r>
-      <w:r>
-        <w:t xml:space="preserve"> </w:t>
-      </w:r>
-      <w:r>
-        <w:t xml:space="preserve">analyzed the response of birds to RPAS, assessing the impact of color, speed and angle of flight on the behavioral responses of wetland birds to the approach of multicopters. The latter factor is considered as the primary trigger for changes in behavioral patterns, especially in vertical approaches at an angle of 90º. Finally, a core set of recommendations is included, and authors encouraged to extend the trials to a wide range of RPAS and species.</w:t>
+        <w:t xml:space="preserve">The review of the literature suggests that there are still certain niches that need more attention from the research community. The ethical implications of RPAS in wildlife studies have not yet been adequately weighed since most studies only marginally address the presence or absence of reactions in species in the vicinity of RPAS. Despite the greater degree of awareness, we consider that further trials aimed at quantifying physiological and behavioral changes should be carried out. A set of best practices and recommendations targeting a wider group of wild species could increase the chances of integrating the responsible use of RPAS in conservation and management activities in natural parks. Moreover, some authors mentioned the lack of commercial operators with sufficient expertise to carry out such activities</w:t>
       </w:r>
       <w:r>
         <w:t xml:space="preserve"> </w:t>
@@ -1950,129 +2243,42 @@
         <w:t xml:space="preserve">(McEvoy, Hall, and McDonald 2016)</w:t>
       </w:r>
       <w:r>
-        <w:t xml:space="preserve"> </w:t>
-      </w:r>
-      <w:r>
-        <w:t xml:space="preserve">accomplished the most intensive disturbance assesment on waterfowl to date, by combining an array of fixed wing and multirotor RPAS at various altitudes.</w:t>
-      </w:r>
-      <w:r>
-        <w:t xml:space="preserve"> </w:t>
-      </w:r>
-      <w:r>
-        <w:t xml:space="preserve">(</w:t>
-      </w:r>
-      <w:r>
-        <w:rPr>
-          <w:b/>
-        </w:rPr>
-        <w:t xml:space="preserve">???</w:t>
+        <w:t xml:space="preserve">. Also, an optimal trade-off between benefits and environmental costs should be pursued</w:t>
+      </w:r>
+      <w:r>
+        <w:t xml:space="preserve"> </w:t>
+      </w:r>
+      <w:r>
+        <w:t xml:space="preserve">(Grémillet et al. 2012; Sepúlveda et al. 2010)</w:t>
+      </w:r>
+      <w:r>
+        <w:t xml:space="preserve">. By designing quieter, non-polluting and safer components, the impact on wildlife could be reduced and its objective observation facilitated. Nonetheless we consider that, as far as further testing be done, RPAS has great potential to replace more invasive monitoring techniques, whose reliability is challenged by the potential to induce conditions of unacceptable stress in wildlife that could ultimately invalidate the results of the research</w:t>
+      </w:r>
+      <w:r>
+        <w:t xml:space="preserve"> </w:t>
+      </w:r>
+      <w:r>
+        <w:t xml:space="preserve">(Z. Jewell 2013,</w:t>
+      </w:r>
+      <w:r>
+        <w:t xml:space="preserve"> </w:t>
+      </w:r>
+      <w:r>
+        <w:t xml:space="preserve">Wilson and McMahon (2006)</w:t>
       </w:r>
       <w:r>
         <w:t xml:space="preserve">)</w:t>
       </w:r>
       <w:r>
-        <w:t xml:space="preserve"> </w:t>
-      </w:r>
-      <w:r>
-        <w:t xml:space="preserve">quantified noise detection by several representative species, suggesting flying higher than 200 meters to minimise noise disturbance.</w:t>
-      </w:r>
-      <w:r>
-        <w:t xml:space="preserve"> </w:t>
-      </w:r>
-      <w:r>
-        <w:t xml:space="preserve">(Ditmer et al. 2015)</w:t>
-      </w:r>
-      <w:r>
-        <w:t xml:space="preserve"> </w:t>
-      </w:r>
-      <w:r>
-        <w:t xml:space="preserve">measured physiological stress in American black bear (</w:t>
-      </w:r>
-      <w:r>
-        <w:rPr>
-          <w:i/>
-        </w:rPr>
-        <w:t xml:space="preserve">Ursus americanus</w:t>
-      </w:r>
-      <w:r>
-        <w:t xml:space="preserve">) by electronic recording of cardiac activity in the presence of RPAS. Although no changes in behavior patterns are detected, the increase in beats per minute (bmp) is significant in most cases observed.</w:t>
-      </w:r>
-      <w:r>
-        <w:t xml:space="preserve"> </w:t>
-      </w:r>
-      <w:r>
-        <w:t xml:space="preserve">(Pomeroy, O’Connor, and Davies 2015)</w:t>
-      </w:r>
-      <w:r>
-        <w:t xml:space="preserve"> </w:t>
-      </w:r>
-      <w:r>
-        <w:t xml:space="preserve">noted evidence of variation in reactivity in seal populations based on a variety of factors, from the RPAS platform, height and lateral distance to the breeding or moulting season. No adverse reactions have been reported in elephants (</w:t>
-      </w:r>
-      <w:r>
-        <w:rPr>
-          <w:i/>
-        </w:rPr>
-        <w:t xml:space="preserve">Loxodonta africana</w:t>
-      </w:r>
-      <w:r>
-        <w:t xml:space="preserve">) or cattle (</w:t>
-      </w:r>
-      <w:r>
-        <w:rPr>
-          <w:i/>
-        </w:rPr>
-        <w:t xml:space="preserve">Bos taurus</w:t>
-      </w:r>
-      <w:r>
-        <w:t xml:space="preserve">) on flights at a minimum height of 100 meters</w:t>
-      </w:r>
-      <w:r>
-        <w:t xml:space="preserve"> </w:t>
-      </w:r>
-      <w:r>
-        <w:t xml:space="preserve">(Jain 2013,</w:t>
-      </w:r>
-      <w:r>
-        <w:t xml:space="preserve"> </w:t>
-      </w:r>
-      <w:r>
-        <w:t xml:space="preserve">Mulero-Pázmány et al. (2015)</w:t>
-      </w:r>
-      <w:r>
-        <w:t xml:space="preserve">)</w:t>
-      </w:r>
-      <w:r>
-        <w:t xml:space="preserve">, while could substitute more intrusive techniques when inspecting the status of nesting sites</w:t>
-      </w:r>
-      <w:r>
-        <w:t xml:space="preserve"> </w:t>
-      </w:r>
-      <w:r>
-        <w:t xml:space="preserve">(Weissensteiner, Poelstra, and Wolf 2015)</w:t>
-      </w:r>
-      <w:r>
-        <w:t xml:space="preserve">. In the absence of further experiences to date, explicitly addressing the phenomenon,</w:t>
-      </w:r>
-      <w:r>
-        <w:t xml:space="preserve"> </w:t>
-      </w:r>
-      <w:r>
-        <w:t xml:space="preserve">(Hodgson and Koh 2016)</w:t>
-      </w:r>
-      <w:r>
-        <w:t xml:space="preserve"> </w:t>
-      </w:r>
-      <w:r>
-        <w:t xml:space="preserve">suggested a series of general recommendations as the basis for a code of good practice, highlighting the adoption of the precautionary principle and respect for aviation standards, the specific training of operators, the appropriate selection of equipment, the cessation of operations in the case of obvious disturbances in the populations studied and the reporting of observations in scientific publications, that allows sharing of knowledge to progressively improve the protocols of operations with RPAS that involve the observation of the wild fauna.</w:t>
+        <w:t xml:space="preserve">. This should be taken into account by managers of protected area when reluctant to allow RPAS to be essential part of research and conservation activities.</w:t>
       </w:r>
     </w:p>
     <w:p>
       <w:pPr>
         <w:pStyle w:val="Heading1"/>
       </w:pPr>
-      <w:bookmarkStart w:id="38" w:name="environmental-monitoring-and-decision-support"/>
-      <w:bookmarkEnd w:id="38"/>
+      <w:bookmarkStart w:id="45" w:name="environmental-monitoring-and-decision-support"/>
+      <w:bookmarkEnd w:id="45"/>
       <w:r>
         <w:t xml:space="preserve">Environmental monitoring and decision support</w:t>
       </w:r>
@@ -2082,258 +2288,7 @@
         <w:pStyle w:val="FirstParagraph"/>
       </w:pPr>
       <w:r>
-        <w:t xml:space="preserve">As service providers, protected areas are inherently subject to face with periodic and unforeseen tasks, quality control procedures. RPAS potential to easer decision making</w:t>
-      </w:r>
-    </w:p>
-    <w:p>
-      <w:pPr>
-        <w:pStyle w:val="BodyText"/>
-      </w:pPr>
-      <w:r>
-        <w:t xml:space="preserve">(McCaldin, Johnston, and Rieker 2015)</w:t>
-      </w:r>
-    </w:p>
-    <w:p>
-      <w:pPr>
-        <w:pStyle w:val="BodyText"/>
-      </w:pPr>
-      <w:r>
-        <w:t xml:space="preserve">(Zaman, Jensen, and McKee 2011)</w:t>
-      </w:r>
-    </w:p>
-    <w:p>
-      <w:pPr>
-        <w:pStyle w:val="BodyText"/>
-      </w:pPr>
-      <w:r>
-        <w:t xml:space="preserve">(</w:t>
-      </w:r>
-      <w:r>
-        <w:rPr>
-          <w:b/>
-        </w:rPr>
-        <w:t xml:space="preserve">???</w:t>
-      </w:r>
-      <w:r>
-        <w:t xml:space="preserve">)</w:t>
-      </w:r>
-    </w:p>
-    <w:p>
-      <w:pPr>
-        <w:pStyle w:val="BodyText"/>
-      </w:pPr>
-      <w:r>
-        <w:t xml:space="preserve">(Fornace et al. 2014)</w:t>
-      </w:r>
-    </w:p>
-    <w:p>
-      <w:pPr>
-        <w:pStyle w:val="Heading1"/>
-      </w:pPr>
-      <w:bookmarkStart w:id="39" w:name="discussion"/>
-      <w:bookmarkEnd w:id="39"/>
-      <w:r>
-        <w:t xml:space="preserve">Discussion</w:t>
-      </w:r>
-    </w:p>
-    <w:p>
-      <w:pPr>
-        <w:pStyle w:val="FirstParagraph"/>
-      </w:pPr>
-      <w:r>
-        <w:t xml:space="preserve">Most of the sources analyzed focus on local-scale conservation projects and feasibility studies of RPAS in the characterization of distribution and abundance of wildlife populations. Literature begins to be equally prolific in monitoring and mapping activities in terrestrial and aquatic ecosystems, a niche currently occupied by aerial and space platforms for environmental remote sensing. Despite the low number of scientific articles addressing the use of RPAS in the control and surveillance of natural protected areas, it is still one of the issues that more social debate generates and it is not strange to find governmental initiatives or promoted by environmental organizations in the fight against poaching. From the economic point of view, expenses derived from the operation with RPAS are hardly quantifiable. Also, not all studies consider the effort required for the development of technical and analytical skills of the staff involved. The computational requirements are demanding and certain phases of information processing requires the acquisition of software whose price is generally high. Also, operations with RPAS are not exempt from accidents, which has an negative impact on the budget originally planned.</w:t>
-      </w:r>
-    </w:p>
-    <w:p>
-      <w:pPr>
-        <w:pStyle w:val="Heading2"/>
-      </w:pPr>
-      <w:bookmarkStart w:id="40" w:name="wildlife-monitoring-and-management-1"/>
-      <w:bookmarkEnd w:id="40"/>
-      <w:r>
-        <w:t xml:space="preserve">Wildlife Monitoring and Management</w:t>
-      </w:r>
-    </w:p>
-    <w:p>
-      <w:pPr>
-        <w:pStyle w:val="FirstParagraph"/>
-      </w:pPr>
-      <w:r>
-        <w:t xml:space="preserve">Most fixed-wing RPAS studies focus on population counts, obtaining promising results in macrofauna. It is still early to generalize its use in smaller species and areas of high vegetation coverage, although the development of LIDAR technology and wide-spectrum sensors could help to overcome technical barriers. If succesfully implemented, parks managers could benefit from RPAS when estimating spatial distribution of foraging domestic herbivores impacting food availability in natural areas</w:t>
-      </w:r>
-      <w:r>
-        <w:t xml:space="preserve"> </w:t>
-      </w:r>
-      <w:r>
-        <w:t xml:space="preserve">(Mulero-Pázmány et al. 2015)</w:t>
-      </w:r>
-      <w:r>
-        <w:t xml:space="preserve">. Also, periodic monitoring campaigns usually undertaking by rangers could be overly simplified by RPAS mapping capabilities. As a downsize, the use of RPAS can increase the complexity of research and management, requiring highly skilled work teams and computational resources not available to many institutions. In addition, the lack of statistical methods to tackle the analisys of data. Also further efforts should be made in order to refine the planning of sampling performed with RPAS, to avoid errors in estimation. Multicopters could cover some of the limitations mentioned above, but there still seem to be a scarcity of studies combining both systems.</w:t>
-      </w:r>
-      <w:r>
-        <w:t xml:space="preserve"> </w:t>
-      </w:r>
-      <w:r>
-        <w:t xml:space="preserve">In any case, RPAS could become an essential tool for ecologist and its use could be justified as long as there are no advances in other traditional techniques supporting wildlife research.</w:t>
-      </w:r>
-    </w:p>
-    <w:p>
-      <w:pPr>
-        <w:pStyle w:val="Heading2"/>
-      </w:pPr>
-      <w:bookmarkStart w:id="41" w:name="infrastructure-and-risk-assessment-1"/>
-      <w:bookmarkEnd w:id="41"/>
-      <w:r>
-        <w:t xml:space="preserve">Infrastructure and risk assessment</w:t>
-      </w:r>
-    </w:p>
-    <w:p>
-      <w:pPr>
-        <w:pStyle w:val="FirstParagraph"/>
-      </w:pPr>
-      <w:r>
-        <w:t xml:space="preserve">RPAS have demonstrated their capacity for the technical inspection of industrial premises [@]. They could be also of special interest in buffer zones, where anthropic development may lead to conflict with the surrounding fauna. Wildlife risk assessment may benefits from such methods, promoting their use for preventive purposes in areas of high incidence of deaths where otherwise high cost manual inspection where applied. As previously discussed, relative low operational cost of RPAS make them an attractive alternative, which may foster such activities. RPAS could also prevent accidents by applying dissuasive measures to avoid the collision of birds in wind farms. Other uses include the revision of natural areas facilities, by scheduling periodic flights. Also RPAS are positioned as fundamental tools in the prevention and evaluation of forest fires and it could assist in environmental impact assessment in sensitive areas.</w:t>
-      </w:r>
-    </w:p>
-    <w:p>
-      <w:pPr>
-        <w:pStyle w:val="Heading2"/>
-      </w:pPr>
-      <w:bookmarkStart w:id="42" w:name="monitoring-and-mapping-of-terrestrial-and-aquatic-ecosystems-1"/>
-      <w:bookmarkEnd w:id="42"/>
-      <w:r>
-        <w:t xml:space="preserve">Monitoring and mapping of terrestrial and aquatic ecosystems</w:t>
-      </w:r>
-    </w:p>
-    <w:p>
-      <w:pPr>
-        <w:pStyle w:val="FirstParagraph"/>
-      </w:pPr>
-      <w:r>
-        <w:t xml:space="preserve">The integration of the classical remote sensing elements developed during the last decades in the scope of the RPAS open new possibilities in the observation of environmental phenomena at multiple scales. The high resolution of images will allow the discrimination of plant communities at the species level, observe the evolution of ecosystems in shorter periods of time or more accurately quantify the volume and structure of canopy. Also it will allow attending to urgent needs of mapping in areas affected by natural and anthropic disasters. The ability of computer systems to process massive amount of information is closely linked to such applications.</w:t>
-      </w:r>
-    </w:p>
-    <w:p>
-      <w:pPr>
-        <w:pStyle w:val="Heading2"/>
-      </w:pPr>
-      <w:bookmarkStart w:id="43" w:name="surveillance-and-support-for-compliance-with-laws-in-natural-protected-areas"/>
-      <w:bookmarkEnd w:id="43"/>
-      <w:r>
-        <w:t xml:space="preserve">Surveillance and support for compliance with laws in natural protected areas</w:t>
-      </w:r>
-    </w:p>
-    <w:p>
-      <w:pPr>
-        <w:pStyle w:val="FirstParagraph"/>
-      </w:pPr>
-      <w:r>
-        <w:t xml:space="preserve">The integration of RPAS in the fight against poaching and illegal fishing in protected areas faces important technical and legal constraints. In the first point, the reviewed literature mention the need to design more efficient live vision systems. The low autonomy of RPAS is especially critical in large natural parks, limiting the area under surveillance. The issues concerning atmospheric conditions have not yet been completely resolved.</w:t>
-      </w:r>
-      <w:r>
-        <w:t xml:space="preserve"> </w:t>
-      </w:r>
-      <w:r>
-        <w:t xml:space="preserve">(Banzi 2014)</w:t>
-      </w:r>
-      <w:r>
-        <w:t xml:space="preserve"> </w:t>
-      </w:r>
-      <w:r>
-        <w:t xml:space="preserve">proposed a sensor based economical feasible anti-poaching alternative, arguing that RPAS fulfilling the suitable specifications are costly, especially in developing countries. However, as technology becomes more accesible, it is expected that main barriers will appear in the legislative and social sphere. In some countries it is forbidden to fly beyond the visual range of the operator, limiting the effectiveness of the inspection in real time. RPAS applied to surveillance of protected areas is also questioned arguing human right breaching</w:t>
-      </w:r>
-      <w:r>
-        <w:t xml:space="preserve"> </w:t>
-      </w:r>
-      <w:r>
-        <w:t xml:space="preserve">(Banzi 2014)</w:t>
-      </w:r>
-      <w:r>
-        <w:t xml:space="preserve">. Some detractors are skeptical about the ability of RPAS to persuade offenders, who in many cases face situations of greatest need. Probably the success of such initiatives requires a greater consensus among the parties involved and the development of strategies that seek to solve the causes of poaching. Surveillance of illegal logging activities or bonfires in unauthorized areas have great potential and may be easier to implement.</w:t>
-      </w:r>
-    </w:p>
-    <w:p>
-      <w:pPr>
-        <w:pStyle w:val="Heading2"/>
-      </w:pPr>
-      <w:bookmarkStart w:id="44" w:name="ecotourism-1"/>
-      <w:bookmarkEnd w:id="44"/>
-      <w:r>
-        <w:t xml:space="preserve">Ecotourism</w:t>
-      </w:r>
-    </w:p>
-    <w:p>
-      <w:pPr>
-        <w:pStyle w:val="FirstParagraph"/>
-      </w:pPr>
-      <w:r>
-        <w:t xml:space="preserve">A permissive regularization of the use of RPAS in ecotourism activities in natural parks could lead to unpredictable situations. On the one hand, the constant presence of propeller and engine noise, the sensation of invasion or lack of privacy and the visual impact of RPAS on the landscape could negatively affect the tourist experience. It remains to be seen whether it could significantly alter the state of ecosystems. Awareness of the abuse of RPAS for recording wildlife has resulted in a ban on flying for recreational purposes in natural parks in the United States and other parts of the world. As result of potential enviromental impact due to the use of RPAS by tourist in Antarctica,</w:t>
-      </w:r>
-      <w:r>
-        <w:t xml:space="preserve"> </w:t>
-      </w:r>
-      <w:r>
-        <w:t xml:space="preserve">(Leary 2017)</w:t>
-      </w:r>
-      <w:r>
-        <w:t xml:space="preserve"> </w:t>
-      </w:r>
-      <w:r>
-        <w:t xml:space="preserve">reported the partial prohibition of recreational RPAS in coastal areas as part of a more extensive regulation promoted by stakeholders. Such regulation could be the way forward for other protected areas to adapt the allowed activities with RPAS. It seems obvious to think that in the hands of non-professionals, the risk of accidents and losses would increase. This may lead to disturbing widlife, contamination of water supplies or triggering fires in sensitive areas due to the presence of flammable components. It does not appear that feasibility studies or opinion polls have been published that respond to the issues raised and to the ethical and legal implications derived from their use. Even when the leisure possibilities are wide and recognized, it would be advisable to be cautious in the face of the demand of the ecotourism industry to incorporate RPAS in their activities.</w:t>
-      </w:r>
-    </w:p>
-    <w:p>
-      <w:pPr>
-        <w:pStyle w:val="Heading2"/>
-      </w:pPr>
-      <w:bookmarkStart w:id="45" w:name="impact-of-rpas-on-wildlife-1"/>
-      <w:bookmarkEnd w:id="45"/>
-      <w:r>
-        <w:t xml:space="preserve">Impact of RPAS on wildlife</w:t>
-      </w:r>
-    </w:p>
-    <w:p>
-      <w:pPr>
-        <w:pStyle w:val="FirstParagraph"/>
-      </w:pPr>
-      <w:r>
-        <w:t xml:space="preserve">The review of the literature suggests that there are still certain niches that need more attention from the research community. The ethical implications of RPAS in wildlife studies have not yet been adequately weighed since most studies only marginally address the presence or absence of reactions in species in the vicinity of RPAS. Despite the greater degree of awareness, we consider that further trials aimed at quantifying physiological and behavioral changes should be carried out. A set of best practices and recommendations targeting a wider group of wild species could increase the chances of integrating the responsible use of RPAS in conservation and management activities in natural parks. Moreover, some authors mentioned the lack of commercial operators with sufficient expertise to carry out such activities</w:t>
-      </w:r>
-      <w:r>
-        <w:t xml:space="preserve"> </w:t>
-      </w:r>
-      <w:r>
-        <w:t xml:space="preserve">(McEvoy, Hall, and McDonald 2016)</w:t>
-      </w:r>
-      <w:r>
-        <w:t xml:space="preserve">. Also, an optimal trade-off between benefits and environmental costs should be pursued</w:t>
-      </w:r>
-      <w:r>
-        <w:t xml:space="preserve"> </w:t>
-      </w:r>
-      <w:r>
-        <w:t xml:space="preserve">(Grémillet et al. 2012; Sepúlveda et al. 2010)</w:t>
-      </w:r>
-      <w:r>
-        <w:t xml:space="preserve">. By designing quieter, non-polluting and safer components, the impact on wildlife could be reduced and its objective observation facilitated. Nonetheless we consider that, as far as further testing be done, RPAS has great potential to replace more invasive monitoring techniques, whose reliability is challenged by the potential to induce conditions of unacceptable stress in wildlife that could ultimately invalidate the results of the research</w:t>
-      </w:r>
-      <w:r>
-        <w:t xml:space="preserve"> </w:t>
-      </w:r>
-      <w:r>
-        <w:t xml:space="preserve">(Z. Jewell 2013,</w:t>
-      </w:r>
-      <w:r>
-        <w:t xml:space="preserve"> </w:t>
-      </w:r>
-      <w:r>
-        <w:t xml:space="preserve">Wilson and McMahon (2006)</w:t>
-      </w:r>
-      <w:r>
-        <w:t xml:space="preserve">)</w:t>
-      </w:r>
-      <w:r>
-        <w:t xml:space="preserve">. This should be taken into account by managers of protected area when reluctant to allow RPAS to be essential part of research and conservation activities.</w:t>
+        <w:t xml:space="preserve">Planning in protected areas is reflected in the management programs. They are subject to periodic environmental quality control procedures and steadily ready to handle unforeseen tasks. A recent report highlights the Potential of RPAS to facilitate decision making is</w:t>
       </w:r>
     </w:p>
     <w:p>
@@ -2787,6 +2742,40 @@
         <w:pStyle w:val="Bibliography"/>
       </w:pPr>
       <w:r>
+        <w:t xml:space="preserve">Colomina, I., and P. Molina. 2014. “Unmanned Aerial Systems for Photogrammetry and Remote Sensing: A Review.”</w:t>
+      </w:r>
+      <w:r>
+        <w:t xml:space="preserve"> </w:t>
+      </w:r>
+      <w:r>
+        <w:rPr>
+          <w:i/>
+        </w:rPr>
+        <w:t xml:space="preserve">ISPRS Journal of Photogrammetry and Remote Sensing</w:t>
+      </w:r>
+      <w:r>
+        <w:t xml:space="preserve"> </w:t>
+      </w:r>
+      <w:r>
+        <w:t xml:space="preserve">92 (June): 79–97. doi:</w:t>
+      </w:r>
+      <w:hyperlink r:id="rId59">
+        <w:r>
+          <w:rPr>
+            <w:rStyle w:val="Hyperlink"/>
+          </w:rPr>
+          <w:t xml:space="preserve">10.1016/j.isprsjprs.2014.02.013</w:t>
+        </w:r>
+      </w:hyperlink>
+      <w:r>
+        <w:t xml:space="preserve">.</w:t>
+      </w:r>
+    </w:p>
+    <w:p>
+      <w:pPr>
+        <w:pStyle w:val="Bibliography"/>
+      </w:pPr>
+      <w:r>
         <w:t xml:space="preserve">Conabio. 2017. “</w:t>
       </w:r>
       <w:r>
@@ -2821,7 +2810,7 @@
       <w:r>
         <w:t xml:space="preserve">35 (4): 735. doi:</w:t>
       </w:r>
-      <w:hyperlink r:id="rId59">
+      <w:hyperlink r:id="rId60">
         <w:r>
           <w:rPr>
             <w:rStyle w:val="Hyperlink"/>
@@ -2838,6 +2827,28 @@
         <w:pStyle w:val="Bibliography"/>
       </w:pPr>
       <w:r>
+        <w:t xml:space="preserve">Cornell, Dylan, Maryann Herman, and Fernando Ontiveros. 2016. “Use of a UAV for Water Sampling to Assist Remote Sensing of Bacterial Flora in Freshwater Environments.”</w:t>
+      </w:r>
+      <w:r>
+        <w:t xml:space="preserve"> </w:t>
+      </w:r>
+      <w:hyperlink r:id="rId61">
+        <w:r>
+          <w:rPr>
+            <w:rStyle w:val="Hyperlink"/>
+          </w:rPr>
+          <w:t xml:space="preserve">http://fisherpub.sjfc.edu/undergraduate_ext_pub/17/</w:t>
+        </w:r>
+      </w:hyperlink>
+      <w:r>
+        <w:t xml:space="preserve">.</w:t>
+      </w:r>
+    </w:p>
+    <w:p>
+      <w:pPr>
+        <w:pStyle w:val="Bibliography"/>
+      </w:pPr>
+      <w:r>
         <w:t xml:space="preserve">Ditmer, Mark A., John B. Vincent, Leland K. Werden, Jessie C. Tanner, Timothy G. Laske, Paul A. Iaizzo, David L. Garshelis, and John R. Fieberg. 2015. “Bears Show a Physiological but Limited Behavioral Response to Unmanned Aerial Vehicles.”</w:t>
       </w:r>
       <w:r>
@@ -2855,7 +2866,7 @@
       <w:r>
         <w:t xml:space="preserve">25 (17): 2278–2283. doi:</w:t>
       </w:r>
-      <w:hyperlink r:id="rId60">
+      <w:hyperlink r:id="rId62">
         <w:r>
           <w:rPr>
             <w:rStyle w:val="Hyperlink"/>
@@ -2909,7 +2920,7 @@
       <w:r>
         <w:t xml:space="preserve">90 (4): 819–834. doi:</w:t>
       </w:r>
-      <w:hyperlink r:id="rId61">
+      <w:hyperlink r:id="rId63">
         <w:r>
           <w:rPr>
             <w:rStyle w:val="Hyperlink"/>
@@ -2940,7 +2951,7 @@
       <w:r>
         <w:t xml:space="preserve">, October, 1–6. doi:</w:t>
       </w:r>
-      <w:hyperlink r:id="rId62">
+      <w:hyperlink r:id="rId64">
         <w:r>
           <w:rPr>
             <w:rStyle w:val="Hyperlink"/>
@@ -2957,14 +2968,6 @@
         <w:pStyle w:val="Bibliography"/>
       </w:pPr>
       <w:r>
-        <w:t xml:space="preserve">Forum, Policy. 2008. “Toward a Global Biodiversity Observing System,” no. April.</w:t>
-      </w:r>
-    </w:p>
-    <w:p>
-      <w:pPr>
-        <w:pStyle w:val="Bibliography"/>
-      </w:pPr>
-      <w:r>
         <w:t xml:space="preserve">Franco, Antonio Di, Pierre Thiriet, Giuseppe Di Carlo, Charalampos Dimitriadis, Patrice Francour, Nicolas L Gutiérrez, Alain Jeudy De Grissac, et al. 2016. “Five Key Attributes Can Increase Marine Protected Areas Performance for Small-Scale Fisheries Management.”</w:t>
       </w:r>
       <w:r>
@@ -2979,7 +2982,7 @@
       <w:r>
         <w:t xml:space="preserve">, no. November: 1–9. doi:</w:t>
       </w:r>
-      <w:hyperlink r:id="rId63">
+      <w:hyperlink r:id="rId65">
         <w:r>
           <w:rPr>
             <w:rStyle w:val="Hyperlink"/>
@@ -3013,7 +3016,7 @@
       <w:r>
         <w:t xml:space="preserve">8925: 255–270. doi:</w:t>
       </w:r>
-      <w:hyperlink r:id="rId64">
+      <w:hyperlink r:id="rId66">
         <w:r>
           <w:rPr>
             <w:rStyle w:val="Hyperlink"/>
@@ -3064,7 +3067,7 @@
       <w:r>
         <w:t xml:space="preserve">XXXIX-B1 (September): 361–366. doi:</w:t>
       </w:r>
-      <w:hyperlink r:id="rId65">
+      <w:hyperlink r:id="rId67">
         <w:r>
           <w:rPr>
             <w:rStyle w:val="Hyperlink"/>
@@ -3098,7 +3101,7 @@
       <w:r>
         <w:t xml:space="preserve">02 (2): 49–57. doi:</w:t>
       </w:r>
-      <w:hyperlink r:id="rId66">
+      <w:hyperlink r:id="rId68">
         <w:r>
           <w:rPr>
             <w:rStyle w:val="Hyperlink"/>
@@ -3132,7 +3135,7 @@
       <w:r>
         <w:t xml:space="preserve">2250 (June): 1–18. doi:</w:t>
       </w:r>
-      <w:hyperlink r:id="rId67">
+      <w:hyperlink r:id="rId69">
         <w:r>
           <w:rPr>
             <w:rStyle w:val="Hyperlink"/>
@@ -3151,7 +3154,7 @@
       <w:r>
         <w:t xml:space="preserve">Hardin, Perry J, and Ryan R Jensen. 2013. “Small-Scale Unmanned Aerial Vehicles in Environmental Remote Sensing: Challenges and Opportunities,” no. October 2014: 37–41. doi:</w:t>
       </w:r>
-      <w:hyperlink r:id="rId68">
+      <w:hyperlink r:id="rId70">
         <w:r>
           <w:rPr>
             <w:rStyle w:val="Hyperlink"/>
@@ -3185,7 +3188,7 @@
       <w:r>
         <w:t xml:space="preserve">26 (10). doi:</w:t>
       </w:r>
-      <w:hyperlink r:id="rId69">
+      <w:hyperlink r:id="rId71">
         <w:r>
           <w:rPr>
             <w:rStyle w:val="Hyperlink"/>
@@ -3202,23 +3205,6 @@
         <w:pStyle w:val="Bibliography"/>
       </w:pPr>
       <w:r>
-        <w:t xml:space="preserve">INFORCASA. 2017. “</w:t>
-      </w:r>
-      <w:r>
-        <w:rPr>
-          <w:i/>
-        </w:rPr>
-        <w:t xml:space="preserve">Canarias Usará Drones Para Controlar La Pesca Furtiva Y Mejorar Su Inspección</w:t>
-      </w:r>
-      <w:r>
-        <w:t xml:space="preserve">.”</w:t>
-      </w:r>
-    </w:p>
-    <w:p>
-      <w:pPr>
-        <w:pStyle w:val="Bibliography"/>
-      </w:pPr>
-      <w:r>
         <w:t xml:space="preserve">Jain, Mukesh. 2013. “Unmanned Aerial Survey of Elephants.”</w:t>
       </w:r>
       <w:r>
@@ -3233,7 +3219,7 @@
       <w:r>
         <w:t xml:space="preserve">. doi:</w:t>
       </w:r>
-      <w:hyperlink r:id="rId70">
+      <w:hyperlink r:id="rId72">
         <w:r>
           <w:rPr>
             <w:rStyle w:val="Hyperlink"/>
@@ -3267,7 +3253,7 @@
       <w:r>
         <w:t xml:space="preserve">27 (3): 501–508. doi:</w:t>
       </w:r>
-      <w:hyperlink r:id="rId71">
+      <w:hyperlink r:id="rId73">
         <w:r>
           <w:rPr>
             <w:rStyle w:val="Hyperlink"/>
@@ -3321,7 +3307,7 @@
       <w:r>
         <w:t xml:space="preserve">13 (1): 85–92. doi:</w:t>
       </w:r>
-      <w:hyperlink r:id="rId72">
+      <w:hyperlink r:id="rId74">
         <w:r>
           <w:rPr>
             <w:rStyle w:val="Hyperlink"/>
@@ -3355,7 +3341,7 @@
       <w:r>
         <w:t xml:space="preserve">5 (2): 121–132. doi:</w:t>
       </w:r>
-      <w:hyperlink r:id="rId73">
+      <w:hyperlink r:id="rId75">
         <w:r>
           <w:rPr>
             <w:rStyle w:val="Hyperlink"/>
@@ -3402,7 +3388,7 @@
       <w:r>
         <w:t xml:space="preserve">, May, 1–15. doi:</w:t>
       </w:r>
-      <w:hyperlink r:id="rId74">
+      <w:hyperlink r:id="rId76">
         <w:r>
           <w:rPr>
             <w:rStyle w:val="Hyperlink"/>
@@ -3433,7 +3419,7 @@
       <w:r>
         <w:t xml:space="preserve">, no. July 2015. doi:</w:t>
       </w:r>
-      <w:hyperlink r:id="rId75">
+      <w:hyperlink r:id="rId77">
         <w:r>
           <w:rPr>
             <w:rStyle w:val="Hyperlink"/>
@@ -3467,7 +3453,7 @@
       <w:r>
         <w:t xml:space="preserve">40 (3): 355–362. doi:</w:t>
       </w:r>
-      <w:hyperlink r:id="rId76">
+      <w:hyperlink r:id="rId78">
         <w:r>
           <w:rPr>
             <w:rStyle w:val="Hyperlink"/>
@@ -3501,7 +3487,7 @@
       <w:r>
         <w:t xml:space="preserve">45 (4): 239–252. doi:</w:t>
       </w:r>
-      <w:hyperlink r:id="rId77">
+      <w:hyperlink r:id="rId79">
         <w:r>
           <w:rPr>
             <w:rStyle w:val="Hyperlink"/>
@@ -3535,7 +3521,7 @@
       <w:r>
         <w:t xml:space="preserve">10 (11). doi:</w:t>
       </w:r>
-      <w:hyperlink r:id="rId78">
+      <w:hyperlink r:id="rId80">
         <w:r>
           <w:rPr>
             <w:rStyle w:val="Hyperlink"/>
@@ -3569,7 +3555,7 @@
       <w:r>
         <w:t xml:space="preserve">3 (4): 252–258. doi:</w:t>
       </w:r>
-      <w:hyperlink r:id="rId79">
+      <w:hyperlink r:id="rId81">
         <w:r>
           <w:rPr>
             <w:rStyle w:val="Hyperlink"/>
@@ -3608,7 +3594,7 @@
       <w:r>
         <w:t xml:space="preserve">, 217–240. doi:</w:t>
       </w:r>
-      <w:hyperlink r:id="rId80">
+      <w:hyperlink r:id="rId82">
         <w:r>
           <w:rPr>
             <w:rStyle w:val="Hyperlink"/>
@@ -3662,7 +3648,7 @@
       <w:r>
         <w:t xml:space="preserve">4 (March): e1831. doi:</w:t>
       </w:r>
-      <w:hyperlink r:id="rId81">
+      <w:hyperlink r:id="rId83">
         <w:r>
           <w:rPr>
             <w:rStyle w:val="Hyperlink"/>
@@ -3713,7 +3699,7 @@
       <w:r>
         <w:t xml:space="preserve">5 (21): 4808–4818. doi:</w:t>
       </w:r>
-      <w:hyperlink r:id="rId82">
+      <w:hyperlink r:id="rId84">
         <w:r>
           <w:rPr>
             <w:rStyle w:val="Hyperlink"/>
@@ -3747,7 +3733,7 @@
       <w:r>
         <w:t xml:space="preserve">9 (1): 1–10. doi:</w:t>
       </w:r>
-      <w:hyperlink r:id="rId83">
+      <w:hyperlink r:id="rId85">
         <w:r>
           <w:rPr>
             <w:rStyle w:val="Hyperlink"/>
@@ -3787,40 +3773,6 @@
         <w:pStyle w:val="Bibliography"/>
       </w:pPr>
       <w:r>
-        <w:t xml:space="preserve">Pereira, Henrique Miguel, Simon Ferrier, Michele Walters, Gary N Geller, Rob H G Jongman, Robert J Scholes, Michael W Bruford, et al. 2013. “Essential Biodiversity Variables.”</w:t>
-      </w:r>
-      <w:r>
-        <w:t xml:space="preserve"> </w:t>
-      </w:r>
-      <w:r>
-        <w:rPr>
-          <w:i/>
-        </w:rPr>
-        <w:t xml:space="preserve">Science (80-. ).</w:t>
-      </w:r>
-      <w:r>
-        <w:t xml:space="preserve"> </w:t>
-      </w:r>
-      <w:r>
-        <w:t xml:space="preserve">339 (6117): 277–278. doi:</w:t>
-      </w:r>
-      <w:hyperlink r:id="rId84">
-        <w:r>
-          <w:rPr>
-            <w:rStyle w:val="Hyperlink"/>
-          </w:rPr>
-          <w:t xml:space="preserve">10.1126/science.1229931</w:t>
-        </w:r>
-      </w:hyperlink>
-      <w:r>
-        <w:t xml:space="preserve">.</w:t>
-      </w:r>
-    </w:p>
-    <w:p>
-      <w:pPr>
-        <w:pStyle w:val="Bibliography"/>
-      </w:pPr>
-      <w:r>
         <w:t xml:space="preserve">Perroy, Ryan L., Timo Sullivan, and Nathan Stephenson. 2017. “Assessing the Impacts of Canopy Openness and Flight Parameters on Detecting a Sub-Canopy Tropical Invasive Plant Using a Small Unmanned Aerial System.”</w:t>
       </w:r>
       <w:r>
@@ -3838,7 +3790,7 @@
       <w:r>
         <w:t xml:space="preserve">125: 174–183. doi:</w:t>
       </w:r>
-      <w:hyperlink r:id="rId85">
+      <w:hyperlink r:id="rId86">
         <w:r>
           <w:rPr>
             <w:rStyle w:val="Hyperlink"/>
@@ -3872,7 +3824,7 @@
       <w:r>
         <w:t xml:space="preserve">30 (11): 685–696. doi:</w:t>
       </w:r>
-      <w:hyperlink r:id="rId86">
+      <w:hyperlink r:id="rId87">
         <w:r>
           <w:rPr>
             <w:rStyle w:val="Hyperlink"/>
@@ -3929,7 +3881,7 @@
       <w:r>
         <w:t xml:space="preserve">3 (3): 102–113. doi:</w:t>
       </w:r>
-      <w:hyperlink r:id="rId87">
+      <w:hyperlink r:id="rId88">
         <w:r>
           <w:rPr>
             <w:rStyle w:val="Hyperlink"/>
@@ -3963,7 +3915,7 @@
       <w:r>
         <w:t xml:space="preserve">7 (12). doi:</w:t>
       </w:r>
-      <w:hyperlink r:id="rId88">
+      <w:hyperlink r:id="rId89">
         <w:r>
           <w:rPr>
             <w:rStyle w:val="Hyperlink"/>
@@ -3997,7 +3949,7 @@
       <w:r>
         <w:t xml:space="preserve">154 (1): 177–183. doi:</w:t>
       </w:r>
-      <w:hyperlink r:id="rId89">
+      <w:hyperlink r:id="rId90">
         <w:r>
           <w:rPr>
             <w:rStyle w:val="Hyperlink"/>
@@ -4037,6 +3989,40 @@
         <w:pStyle w:val="Bibliography"/>
       </w:pPr>
       <w:r>
+        <w:t xml:space="preserve">Scobie, Corey A., and Chris H. Hugenholtz. 2016. “Wildlife Monitoring with Unmanned Aerial Vehicles: Quantifying Distance to Auditory Detection: UAV Sound and Wildlife Aural Detection.”</w:t>
+      </w:r>
+      <w:r>
+        <w:t xml:space="preserve"> </w:t>
+      </w:r>
+      <w:r>
+        <w:rPr>
+          <w:i/>
+        </w:rPr>
+        <w:t xml:space="preserve">Wildlife Society Bulletin</w:t>
+      </w:r>
+      <w:r>
+        <w:t xml:space="preserve"> </w:t>
+      </w:r>
+      <w:r>
+        <w:t xml:space="preserve">40 (4): 781–785. doi:</w:t>
+      </w:r>
+      <w:hyperlink r:id="rId91">
+        <w:r>
+          <w:rPr>
+            <w:rStyle w:val="Hyperlink"/>
+          </w:rPr>
+          <w:t xml:space="preserve">10.1002/wsb.700</w:t>
+        </w:r>
+      </w:hyperlink>
+      <w:r>
+        <w:t xml:space="preserve">.</w:t>
+      </w:r>
+    </w:p>
+    <w:p>
+      <w:pPr>
+        <w:pStyle w:val="Bibliography"/>
+      </w:pPr>
+      <w:r>
         <w:t xml:space="preserve">Sepúlveda, Alejandra, Mathias Schluep, Fabrice G. Renaud, Martin Streicher, Ruediger Kuehr, Christian Hagelüken, and Andreas C. Gerecke. 2010. “A Review of the Environmental Fate and Effects of Hazardous Substances Released from Electrical and Electronic Equipments During Recycling: Examples from China and India.”</w:t>
       </w:r>
       <w:r>
@@ -4054,7 +4040,7 @@
       <w:r>
         <w:t xml:space="preserve">30 (1): 28–41. doi:</w:t>
       </w:r>
-      <w:hyperlink r:id="rId90">
+      <w:hyperlink r:id="rId92">
         <w:r>
           <w:rPr>
             <w:rStyle w:val="Hyperlink"/>
@@ -4088,7 +4074,7 @@
       <w:r>
         <w:t xml:space="preserve"> </w:t>
       </w:r>
-      <w:hyperlink r:id="rId91">
+      <w:hyperlink r:id="rId93">
         <w:r>
           <w:rPr>
             <w:rStyle w:val="Hyperlink"/>
@@ -4122,7 +4108,7 @@
       <w:r>
         <w:t xml:space="preserve">9 (5): 459. doi:</w:t>
       </w:r>
-      <w:hyperlink r:id="rId92">
+      <w:hyperlink r:id="rId94">
         <w:r>
           <w:rPr>
             <w:rStyle w:val="Hyperlink"/>
@@ -4156,7 +4142,7 @@
       <w:r>
         <w:t xml:space="preserve">38 (8): 1–15. doi:</w:t>
       </w:r>
-      <w:hyperlink r:id="rId93">
+      <w:hyperlink r:id="rId95">
         <w:r>
           <w:rPr>
             <w:rStyle w:val="Hyperlink"/>
@@ -4190,7 +4176,7 @@
       <w:r>
         <w:t xml:space="preserve">9 (2): 76–85. doi:</w:t>
       </w:r>
-      <w:hyperlink r:id="rId94">
+      <w:hyperlink r:id="rId96">
         <w:r>
           <w:rPr>
             <w:rStyle w:val="Hyperlink"/>
@@ -4241,7 +4227,7 @@
       <w:r>
         <w:t xml:space="preserve">11 (2): 20140754–20140754. doi:</w:t>
       </w:r>
-      <w:hyperlink r:id="rId95">
+      <w:hyperlink r:id="rId97">
         <w:r>
           <w:rPr>
             <w:rStyle w:val="Hyperlink"/>
@@ -4275,7 +4261,7 @@
       <w:r>
         <w:t xml:space="preserve">171. doi:</w:t>
       </w:r>
-      <w:hyperlink r:id="rId96">
+      <w:hyperlink r:id="rId98">
         <w:r>
           <w:rPr>
             <w:rStyle w:val="Hyperlink"/>
@@ -4309,7 +4295,7 @@
       <w:r>
         <w:t xml:space="preserve">46 (4): 425–430. doi:</w:t>
       </w:r>
-      <w:hyperlink r:id="rId97">
+      <w:hyperlink r:id="rId99">
         <w:r>
           <w:rPr>
             <w:rStyle w:val="Hyperlink"/>
@@ -4360,7 +4346,7 @@
       <w:r>
         <w:t xml:space="preserve">4 (1): 45–52. doi:</w:t>
       </w:r>
-      <w:hyperlink r:id="rId98">
+      <w:hyperlink r:id="rId100">
         <w:r>
           <w:rPr>
             <w:rStyle w:val="Hyperlink"/>
@@ -4394,7 +4380,7 @@
       <w:r>
         <w:t xml:space="preserve">4 (3): 147–154. doi:</w:t>
       </w:r>
-      <w:hyperlink r:id="rId99">
+      <w:hyperlink r:id="rId101">
         <w:r>
           <w:rPr>
             <w:rStyle w:val="Hyperlink"/>
@@ -4413,7 +4399,7 @@
       <w:r>
         <w:t xml:space="preserve">Wulder, Michael A, Ronald J Hall, Nicholas C Coops, and Steven E Franklin. 2004. “High Spatial Resolution Remotely Sensed Data for Ecosystem Characterization” 54 (6): 511–521. doi:</w:t>
       </w:r>
-      <w:hyperlink r:id="rId100">
+      <w:hyperlink r:id="rId102">
         <w:r>
           <w:rPr>
             <w:rStyle w:val="Hyperlink"/>
@@ -4447,7 +4433,7 @@
       <w:r>
         <w:t xml:space="preserve">186 (June): 287–295. doi:</w:t>
       </w:r>
-      <w:hyperlink r:id="rId101">
+      <w:hyperlink r:id="rId103">
         <w:r>
           <w:rPr>
             <w:rStyle w:val="Hyperlink"/>
@@ -4478,7 +4464,7 @@
       <w:r>
         <w:t xml:space="preserve">, 803–806. doi:</w:t>
       </w:r>
-      <w:hyperlink r:id="rId102">
+      <w:hyperlink r:id="rId104">
         <w:r>
           <w:rPr>
             <w:rStyle w:val="Hyperlink"/>
@@ -4598,7 +4584,7 @@
     </w:lvl>
   </w:abstractNum>
   <w:abstractNum w:abstractNumId="990">
-    <w:nsid w:val="37206739"/>
+    <w:nsid w:val="c1b084c4"/>
     <w:multiLevelType w:val="multilevel"/>
     <w:lvl w:ilvl="0">
       <w:numFmt w:val="bullet"/>

</xml_diff>

<commit_message>
text and references updated
</commit_message>
<xml_diff>
--- a/proyecto_en.docx
+++ b/proyecto_en.docx
@@ -55,12 +55,6 @@
         <w:t xml:space="preserve"> </w:t>
       </w:r>
       <w:r>
-        <w:t xml:space="preserve">natural</w:t>
-      </w:r>
-      <w:r>
-        <w:t xml:space="preserve"> </w:t>
-      </w:r>
-      <w:r>
         <w:t xml:space="preserve">protected</w:t>
       </w:r>
       <w:r>
@@ -166,7 +160,7 @@
         <w:t xml:space="preserve"> </w:t>
       </w:r>
       <w:r>
-        <w:t xml:space="preserve">advances</w:t>
+        <w:t xml:space="preserve">advances,</w:t>
       </w:r>
       <w:r>
         <w:t xml:space="preserve"> </w:t>
@@ -274,7 +268,7 @@
         <w:t xml:space="preserve"> </w:t>
       </w:r>
       <w:r>
-        <w:t xml:space="preserve">cope</w:t>
+        <w:t xml:space="preserve">deal</w:t>
       </w:r>
       <w:r>
         <w:t xml:space="preserve"> </w:t>
@@ -292,7 +286,13 @@
         <w:t xml:space="preserve"> </w:t>
       </w:r>
       <w:r>
-        <w:t xml:space="preserve">amount</w:t>
+        <w:t xml:space="preserve">large</w:t>
+      </w:r>
+      <w:r>
+        <w:t xml:space="preserve"> </w:t>
+      </w:r>
+      <w:r>
+        <w:t xml:space="preserve">amounts</w:t>
       </w:r>
       <w:r>
         <w:t xml:space="preserve"> </w:t>
@@ -352,7 +352,7 @@
         <w:t xml:space="preserve"> </w:t>
       </w:r>
       <w:r>
-        <w:t xml:space="preserve">witnesessed</w:t>
+        <w:t xml:space="preserve">witnessed</w:t>
       </w:r>
       <w:r>
         <w:t xml:space="preserve"> </w:t>
@@ -1001,7 +1001,7 @@
         <w:t xml:space="preserve">(Pimm et al. 2015)</w:t>
       </w:r>
       <w:r>
-        <w:t xml:space="preserve">. In most cases, feasibility studies were carried out, assessing the capacity of RPAS in relation to traditional conservation instruments by measuring the overall performance, delimiting their strenghts and weakness, and establishing guidelines and recommendations, resulting in new perspectives of application.</w:t>
+        <w:t xml:space="preserve">. In most cases, feasibility studies were carried out, assessing the capacity of RPAS in relation to traditional conservation instruments by measuring the overall performance, delimiting their strengths and weakness, and establishing guidelines and recommendations, resulting in new perspectives of application.</w:t>
       </w:r>
     </w:p>
     <w:p>
@@ -1066,7 +1066,7 @@
         <w:t xml:space="preserve"> </w:t>
       </w:r>
       <w:r>
-        <w:t xml:space="preserve">made a call to the scientific community for the sending of proposals in order to update the current state of RPAS applied into the enviromental spere. As result, a significant production of RPAS related papers on the matter is expected. On the other hand, it is remarkable the greater presence of web portals that center their activity around civil applications with RPAS. In the field of research applied to conservation, the website</w:t>
+        <w:t xml:space="preserve">made a call to the scientific community for the sending of proposals in order to update the current state of RPAS applied into the environmental spere. As result, a significant production of RPAS related papers on the matter is expected. On the other hand, it is remarkable the greater presence of web portals that center their activity around civil applications with RPAS. In the field of research applied to conservation, the website</w:t>
       </w:r>
       <w:r>
         <w:t xml:space="preserve"> </w:t>
@@ -1124,7 +1124,7 @@
         <w:pStyle w:val="FirstParagraph"/>
       </w:pPr>
       <w:r>
-        <w:t xml:space="preserve">As defined by UICN, "a protected area is a clearly defined geographical space, recognised, dedicated and managed, through legal or other effective means, to achieve the long term conservation of nature with associated ecosystem services and cultural values"</w:t>
+        <w:t xml:space="preserve">As defined by UICN, "a protected area is a clearly defined geographical space, recognized, dedicated and managed, through legal or other effective means, to achieve the long term conservation of nature with associated ecosystem services and cultural values"</w:t>
       </w:r>
       <w:r>
         <w:t xml:space="preserve"> </w:t>
@@ -1154,7 +1154,33 @@
         <w:t xml:space="preserve">(Barnosky et al. 2011; Conabio 2017)</w:t>
       </w:r>
       <w:r>
-        <w:t xml:space="preserve">. As part of the large array of observing systems monitoring biodiversity, RPAS can fill the gap at an intermediate spatial scale, surpassing the financial and technological constrains of remote sensing and ground / aerial manned vehicles based surveys</w:t>
+        <w:t xml:space="preserve">. To address the current environmental crisis, the Convention on Biological Diversity (CBD) established in Nagoya, Japan, a strategic plan for the period 2011-2020 which includes the so-called Aichi targets for biological diversity. Among the goals raised is the increase in protected area systems of special importance for biodiversity and ecosystem services (target 11) following governance, equity, management, representativeness and ecological connectivity criteria.</w:t>
+      </w:r>
+    </w:p>
+    <w:p>
+      <w:pPr>
+        <w:pStyle w:val="BodyText"/>
+      </w:pPr>
+      <w:r>
+        <w:t xml:space="preserve">Protected areas are reference sites for monitoring and managing biodiversity. As part of the large array of observing systems monitoring ecosystems and measuring human impacts</w:t>
+      </w:r>
+      <w:r>
+        <w:t xml:space="preserve"> </w:t>
+      </w:r>
+      <w:r>
+        <w:t xml:space="preserve">(Forum 2008,</w:t>
+      </w:r>
+      <w:r>
+        <w:t xml:space="preserve"> </w:t>
+      </w:r>
+      <w:r>
+        <w:t xml:space="preserve">Pereira et al. (2013)</w:t>
+      </w:r>
+      <w:r>
+        <w:t xml:space="preserve">)</w:t>
+      </w:r>
+      <w:r>
+        <w:t xml:space="preserve">, RPAS can fill the gap at an intermediate spatial scale, surpassing the financial and technological constrains of remote sensing and ground / aerial manned vehicles based surveys</w:t>
       </w:r>
       <w:r>
         <w:t xml:space="preserve"> </w:t>
@@ -1172,7 +1198,7 @@
         <w:t xml:space="preserve">(Wulder et al. 2004)</w:t>
       </w:r>
       <w:r>
-        <w:t xml:space="preserve">. Secondly, the large extent of these protected areas significantly increases the costs of field work, particularly in hadarzous and inaccessible areas. Finally, while manned aerial vehicles offers an optimal alternative for covering much larger areas, they suffer from excessively high operational costs and are also subject to observer bias. In addition, air accidents are ranking as the leading cause of death in wildlife specialists in the United States</w:t>
+        <w:t xml:space="preserve">. Second, the large extent of these protected areas significantly increases the costs of field work on foot, particularly in hadarzous and inaccessible areas. Finally, while manned aerial vehicles offers an optimal alternative for covering much larger areas, they suffer from excessively high operational costs and are also subject to observer bias. In addition, air accidents are ranking as the leading cause of death in wildlife specialists in the United States</w:t>
       </w:r>
       <w:r>
         <w:t xml:space="preserve"> </w:t>
@@ -1308,7 +1334,7 @@
         <w:pStyle w:val="BodyText"/>
       </w:pPr>
       <w:r>
-        <w:t xml:space="preserve">The selected information was categorized according to the role played by RPAS in direct or indirect relation to conservation in natural areas. It is presented in tabular format, identifying where the study was conducted, the expected accomplishments and technical specifications of the aerial platform. After posing main results obtained, gaps are indentified and possible scenarios for implementing RPAS as essential tools to help achieve conservation plans in protected areas are discussed, highlighting some trends and opportunities that apparently have not yet been adequately exploited.</w:t>
+        <w:t xml:space="preserve">The selected information was categorized according to the role played by RPAS in direct or indirect relation to conservation in protected areas. It is presented in tabular format, identifying where the study was conducted, the expected accomplishments and technical specifications of the aerial platform. After posing main results obtained, gaps are indentified and possible scenarios for implementing RPAS as essential tools to help achieve conservation plans in protected areas are discussed, highlighting some trends and opportunities that apparently have not yet been adequately exploited.</w:t>
       </w:r>
     </w:p>
     <w:p>
@@ -1470,7 +1496,7 @@
         <w:t xml:space="preserve"> </w:t>
       </w:r>
       <w:r>
-        <w:t xml:space="preserve">compared the performance of RPAS as tools for data collection against biologgers in cattle (</w:t>
+        <w:t xml:space="preserve">compared the performance of RPAS as tools for data collection against biologgers when estimating spatial distribution of foraging domestic herbivores impacting food availability in natural areas, easily identifiable by high-resolution aerial images obtained by photographic sensors on board. Targeting cattle (</w:t>
       </w:r>
       <w:r>
         <w:rPr>
@@ -1479,7 +1505,7 @@
         <w:t xml:space="preserve">Bos taurus</w:t>
       </w:r>
       <w:r>
-        <w:t xml:space="preserve">), easily identifiable by high-resolution aerial images obtained by photographic sensors on board. The authors obtained similar results regarding the performance of the models, but they emphasized the cost-benefit factor of RPAS as the main advantage. In general, the relatively expensive purchase of electronic tracking devices limits their availability for research purposes, reducing sample size. Added to the risk of marking individuals under non-random criteria, the robustness of the analysis can be seriously affected. However, main advantage of wildlife telemetry is its ability to provide a large amount of data for longer periods of time. Nevertheless, the authors pointed out that both methodologies have the potential to complement each other throughout all phases of the study. Other innovative techniques have recently been illustrated in scientific papers evaluating the feasibility of pairing radio locators in RPAS in the search for individuals marked with VHF radio collars</w:t>
+        <w:t xml:space="preserve">), the authors obtained similar results regarding the performance of the models, but they emphasized the cost-benefit factor of RPAS as the main advantage. In general, the relatively expensive purchase of electronic tracking devices limits their availability for research purposes, reducing sample size. Added to the risk of marking individuals under non-random criteria, it is argued that robustness of the analysis can be seriously affected. However, main advantage of wildlife telemetry is its ability to provide a large amount of data for longer periods of time. Nevertheless, the authors pointed out that both methodologies have the potential to complement each other throughout all phases of the study. Other innovative techniques have recently been illustrated in scientific papers evaluating the feasibility of pairing radio locators in RPAS in the search for individuals marked with VHF radio collars</w:t>
       </w:r>
       <w:r>
         <w:t xml:space="preserve"> </w:t>
@@ -1557,7 +1583,7 @@
         <w:t xml:space="preserve"> </w:t>
       </w:r>
       <w:r>
-        <w:t xml:space="preserve">several studies have been identified pursuing methods for registering individuals in marine mammal populations, primates and macrofauna in general, located in protected areas or frequently visited by wildlife under some legal figure of threat. For instance, a work conducted in the Amazon Basin in Brazil is testing the use of RPAS to improve the density and abundance estimation of different species of dolphins, compared with direct observation by specialists</w:t>
+        <w:t xml:space="preserve">several studies have been identified pursuing methods for registering individuals in marine mammal populations, primates and macrofauna in general. For instance, a work conducted in the Amazon Basin in Brazil is testing the use of RPAS to improve the density and abundance estimation of different species of dolphins, compared with direct observation by specialists</w:t>
       </w:r>
       <w:r>
         <w:t xml:space="preserve"> </w:t>
@@ -1721,7 +1747,7 @@
         <w:t xml:space="preserve"> </w:t>
       </w:r>
       <w:r>
-        <w:t xml:space="preserve">applies the Ecosynth methodology, a toolkit for mapping and measuring 3D vegetation using digital cameras and open source artificial vision software, in order to evaluate the effectiveness of restoration actions in forests using RPAS as a viable alternative for traditional field measurements and applying different predictive models of the presence of frugivorous birds from height and canopy structure data. Recently, shallow coastal habitats were also mapped using cost-effective consumer grade RPAS</w:t>
+        <w:t xml:space="preserve">applies the Ecosynth methodology, a toolkit for mapping and measuring 3D vegetation using digital cameras and artificial vision open source software. Such project was aimed to evaluate the effectiveness of restoration actions in forests using RPAS as a viable alternative for traditional field measurements and applying different predictive models of the presence of frugivorous birds from height and canopy structure data. Recently, shallow coastal habitats were also mapped using cost-effective consumer grade RPAS</w:t>
       </w:r>
       <w:r>
         <w:t xml:space="preserve"> </w:t>
@@ -1757,7 +1783,7 @@
         <w:pStyle w:val="FirstParagraph"/>
       </w:pPr>
       <w:r>
-        <w:t xml:space="preserve">RPAS have also relevance in the control and surveillance of protected areas, documented through different experiences focused mainly on controlling poaching. This type of study is characterized in giving greater emphasis on improving first-person view methods (FPV) in order to obtain a real-time view of the monitored area. Also, it is worth mentioning the suitability of fixed-wing RPAS as provide longer flight times to cover large areas, the convenience of using thermal cameras in low visibility conditions, generally related to hours of greater furtive activity, along with advances in computer vision systems programmed to detect the presence of humans and target species under pressure from illegal trade in protected areas.</w:t>
+        <w:t xml:space="preserve">RPAS have also relevance in the control and surveillance of protected areas, documented through different experiences focused mainly on controlling poaching. This type of study is characterized in giving greater emphasis on improving first-person view methods (FPV) in order to obtain a real-time view of the monitored area. Also, it is worth mentioning the suitability of fixed-wing RPAS for longer flight times to cover large areas, the convenience of using thermal cameras in low visibility conditions, generally related to hours of greater furtive activity, along with advances in computer vision systems programmed to detect the presence of humans and target species under pressure from illegal trade in protected areas.</w:t>
       </w:r>
       <w:r>
         <w:t xml:space="preserve"> </w:t>
@@ -2027,7 +2053,7 @@
         <w:pStyle w:val="FirstParagraph"/>
       </w:pPr>
       <w:r>
-        <w:t xml:space="preserve">Planning in protected areas is reflected through a variety of management programs that are difficult to fit into some of the previously discussed categories. An extensive report on Christmas Island proposed dropping poisoned baits from RPAS to eradicate feral cats disturbing threatened native species</w:t>
+        <w:t xml:space="preserve">Planning in protected areas is reflected through a variety of management programs that are difficult to fit into some of the previously discussed categories. An extensive report based on Christmas Island proposed dropping poisoned baits from RPAS to eradicate feral cats disturbing threatened native species</w:t>
       </w:r>
       <w:r>
         <w:t xml:space="preserve"> </w:t>
@@ -2054,13 +2080,52 @@
         <w:t xml:space="preserve"> </w:t>
       </w:r>
       <w:r>
+        <w:t xml:space="preserve">(</w:t>
+      </w:r>
+      <w:r>
+        <w:rPr>
+          <w:b/>
+        </w:rPr>
+        <w:t xml:space="preserve">???</w:t>
+      </w:r>
+      <w:r>
+        <w:t xml:space="preserve">)</w:t>
+      </w:r>
+      <w:r>
+        <w:t xml:space="preserve"> </w:t>
+      </w:r>
+      <w:r>
+        <w:t xml:space="preserve">identified several pollution agents in riparian areas using RPAS imagery.</w:t>
+      </w:r>
+      <w:r>
+        <w:t xml:space="preserve"> </w:t>
+      </w:r>
+      <w:r>
         <w:t xml:space="preserve">(Fornace et al. 2014)</w:t>
       </w:r>
       <w:r>
         <w:t xml:space="preserve"> </w:t>
       </w:r>
       <w:r>
-        <w:t xml:space="preserve">proposed mapping enviromental risk factors for predicting zoonotic diseases as part of a extensive epidemiological study carried out in Philippines. Literature citing RPAS for search and rescue activities along with disaster management is profuse. With respect to the latter, wildfire has become a major concern in natural parks and is not rare that RPAS have been put foward to assist in prevention, fighting and evaluation phases.</w:t>
+        <w:t xml:space="preserve">considered mapping enviromental risk factors for predicting zoonotic diseases as part of a extensive epidemiological study carried out in Philippines. Literature citing RPAS for search and rescue activities is profuse and an in-depth revision is beyond the scope of this article, but a recent publication ilustrate several examples where RPAS were succesfully operated to assist rescue teams</w:t>
+      </w:r>
+      <w:r>
+        <w:t xml:space="preserve"> </w:t>
+      </w:r>
+      <w:r>
+        <w:t xml:space="preserve">(Van Tilburg 2017)</w:t>
+      </w:r>
+      <w:r>
+        <w:t xml:space="preserve">. A google scholar search sorted by relevance using disaster management and drones keywords throws at first place a complete report describing a framework for decision support using RPAS</w:t>
+      </w:r>
+      <w:r>
+        <w:t xml:space="preserve"> </w:t>
+      </w:r>
+      <w:r>
+        <w:t xml:space="preserve">(Maza et al. 2011)</w:t>
+      </w:r>
+      <w:r>
+        <w:t xml:space="preserve">.</w:t>
       </w:r>
     </w:p>
     <w:p>
@@ -2078,7 +2143,7 @@
         <w:pStyle w:val="FirstParagraph"/>
       </w:pPr>
       <w:r>
-        <w:t xml:space="preserve">Most of the sources analyzed focus on local-scale conservation projects and feasibility studies of RPAS in the characterization of distribution and abundance of wildlife populations. Literature begins to be equally prolific in monitoring and mapping activities in terrestrial and aquatic ecosystems, a niche currently occupied by aerial and space platforms for environmental remote sensing. Despite the low number of scientific articles addressing the use of RPAS in the control and surveillance of natural protected areas, it is still one of the issues that more social debate generates and it is not strange to find governmental initiatives or promoted by environmental organizations in the fight against poaching. From the economic point of view, expenses derived from the operation with RPAS are hardly quantifiable. Also, not all studies consider the effort required for the development of technical and analytical skills of teams. The computational requirements are demanding and certain phases of information processing requires the acquisition of software whose price is generally high. Also, operations with RPAS are not exempt from accidents, which has an negative impact on the budget originally planned.</w:t>
+        <w:t xml:space="preserve">Most of the sources analyzed focus on local-scale conservation projects and feasibility studies of RPAS in the characterization of distribution and abundance of wildlife populations. Literature begins to be equally prolific in monitoring and mapping activities in terrestrial and aquatic ecosystems, a niche currently occupied by aerial and space platforms for environmental remote sensing. Despite the low number of scientific articles addressing the use of RPAS in the control and surveillance of natural protected areas, it is still one of the issues that more social debate generates and it is not strange to find governmental initiatives or promoted by environmental organizations in the fight against poaching. From the economic point of view, expenses derived from the operation with RPAS are hardly quantifiable. Not all studies consider the effort required for the development of technical and analytical skills of teams. The computational requirements are demanding and certain phases of information processing requires the acquisition of software whose price is generally high. Also, operations with RPAS are not exempt from accidents, which has an negative impact on the budget originally planned. In addition, statistical methods and sampling methods approaching the analysis of data are mostly in its infancy and further research should be accompased.</w:t>
       </w:r>
     </w:p>
     <w:p>
@@ -2096,22 +2161,7 @@
         <w:pStyle w:val="FirstParagraph"/>
       </w:pPr>
       <w:r>
-        <w:t xml:space="preserve">Most fixed-wing RPAS studies focus on population counts, obtaining promising results in macrofauna. It is still early to generalize its use in smaller species and areas of high vegetation coverage, although the development of LIDAR technology and wide-spectrum sensors could help to overcome technical barriers. If succesfully implemented, parks managers could benefit from RPAS when estimating spatial distribution of foraging domestic herbivores impacting food availability in natural areas</w:t>
-      </w:r>
-      <w:r>
-        <w:t xml:space="preserve"> </w:t>
-      </w:r>
-      <w:r>
-        <w:t xml:space="preserve">(Mulero-Pázmány et al. 2015)</w:t>
-      </w:r>
-      <w:r>
-        <w:t xml:space="preserve">. Also, periodic monitoring campaigns usually undertaking by rangers could be overly simplified by RPAS mapping capabilities. As a downsize, the use of RPAS can increase the complexity of research and management, requiring highly skilled work teams and computational resources not available to many institutions. In addition, the lack of statistical methods to tackle the analisys of data. Also further efforts should be made in order to refine the planning of sampling performed with RPAS, to avoid errors in estimation. Multicopters could cover some of the limitations mentioned above, but there still seem to be a scarcity of studies combining both systems.</w:t>
-      </w:r>
-      <w:r>
-        <w:t xml:space="preserve"> </w:t>
-      </w:r>
-      <w:r>
-        <w:t xml:space="preserve">In any case, RPAS could become an essential tool for ecologist and its use could be justified as long as there are no advances in other traditional techniques supporting wildlife research.</w:t>
+        <w:t xml:space="preserve">Protected areas could benefit from a wide variaty of management activities using RPAS. Wildlife census campaigns, usually carried out by going in on foot or by vessel deployment in marine, islands and coastal areas , could be leverage by fixed-wing RPAS mapping capabilities. Moreover, the cost-benefit of RPAS is demonstrated when compared with time-consuming and often dangerous raids conducted by rangers. Follow me capabilities of RPAS constitute a promising advance in animal movement and remote sensing, by having high-resolution aerial imagery from places frequently visited or crossed by electronically tagged species.</w:t>
       </w:r>
     </w:p>
     <w:p>
@@ -2129,7 +2179,7 @@
         <w:pStyle w:val="FirstParagraph"/>
       </w:pPr>
       <w:r>
-        <w:t xml:space="preserve">RPAS have demonstrated their capacity for the technical inspection of industrial premises [@]. They could be also of special interest in buffer zones, where anthropic development may lead to conflict with the surrounding fauna. Wildlife risk assessment may benefits from such methods, promoting their use for preventive purposes in areas of high incidence of deaths where otherwise high cost manual inspection where applied. As previously discussed, relative low operational cost of RPAS make them an attractive alternative, which may foster such activities. RPAS could also prevent accidents by applying dissuasive measures to avoid the collision of birds in wind farms. Other uses include the revision of natural areas facilities, by scheduling periodic flights. Also RPAS are positioned as fundamental tools in the prevention and evaluation of forest fires and it could assist in environmental impact assessment in sensitive areas.</w:t>
+        <w:t xml:space="preserve">RPAS have demonstrated their capacity for the technical inspection of industrial premises. Wildlife risk assessment may benefits from such methods, promoting their use for preventive purposes in areas of high incidence of deaths where otherwise high cost manual inspection where applied. As previously discussed, relative low operational cost of RPAS make them an attractive alternative, which may foster such activities. RPAS could also prevent accidents by applying dissuasive measures to avoid the collision of birds in wind farms. Other uses include the revision of natural areas facilities, by scheduling periodic flights. Although discussed later, RPAS are positioned as fundamental tools in the prevention and evaluation of wilfires and they could assist environmental impact assessment in sensitive areas.</w:t>
       </w:r>
     </w:p>
     <w:p>
@@ -2147,7 +2197,7 @@
         <w:pStyle w:val="FirstParagraph"/>
       </w:pPr>
       <w:r>
-        <w:t xml:space="preserve">The integration of the classical remote sensing elements developed during the last decades in the scope of the RPAS open new possibilities in the observation of environmental phenomena at multiple scales. The high resolution of images will allow the discrimination of plant communities at the species level, observe the evolution of ecosystems in shorter periods of time or more accurately quantify the volume and structure of canopy. Also it will allow attending to urgent needs of mapping in areas affected by natural and anthropic disasters. The ability of computer systems to process massive amount of information is closely linked to such applications.</w:t>
+        <w:t xml:space="preserve">The integration of classical remote sensing elements developed during last decades in the scope of RPAS open new possibilities in the observation of environmental phenomena at multiple scales. High resolution images will allow the discrimination of plant communities at the species level, observe the evolution of ecosystems in shorter periods of time or more accurately quantify the volume and structure of canopy. Also it will allow attending to urgent needs of mapping in areas affected by natural and anthropic disasters. The ability of computer systems to process massive amount of information is closely linked to such applications.</w:t>
       </w:r>
     </w:p>
     <w:p>
@@ -2216,7 +2266,7 @@
         <w:t xml:space="preserve"> </w:t>
       </w:r>
       <w:r>
-        <w:t xml:space="preserve">reported the partial prohibition of recreational RPAS in coastal areas as part of a more extensive regulation promoted by stakeholders. Such regulation could be the way forward for other protected areas to adapt the allowed activities with RPAS. It seems obvious to think that in the hands of non-professionals, the risk of accidents and losses would increase. This may lead to disturbing widlife, contamination of water supplies or triggering fires in sensitive areas due to the presence of flammable components. It does not appear that feasibility studies or opinion polls have been published that respond to the issues raised and to the ethical and legal implications derived from their use. Even when the leisure possibilities are wide and recognized, it would be advisable to be cautious in the face of the demand of the ecotourism industry to incorporate RPAS in their activities.</w:t>
+        <w:t xml:space="preserve">reported the partial prohibition of recreational RPAS in coastal areas as part of a more extensive regulation promoted by stakeholders. Such regulation looks reasonable and could be the way forward for other protected areas to adapt the allowed activities with RPAS. It seems obvious to think that in the hands of non-professionals, the risk of accidents and losses would increase. This may lead to disturbing widlife, contamination of water supplies or triggering fires in sensitive areas due to the presence of flammable components. It does not appear that feasibility studies or opinion polls have been published that respond to the issues raised and to the ethical and legal implications derived from their use. Even when the leisure possibilities are wide and recognized, it would be advisable to be cautious in the face of the demand of the ecotourism industry to incorporate RPAS in their activities.</w:t>
       </w:r>
     </w:p>
     <w:p>
@@ -2288,7 +2338,7 @@
         <w:pStyle w:val="FirstParagraph"/>
       </w:pPr>
       <w:r>
-        <w:t xml:space="preserve">Planning in protected areas is reflected in the management programs. They are subject to periodic environmental quality control procedures and steadily ready to handle unforeseen tasks. A recent report highlights the Potential of RPAS to facilitate decision making is</w:t>
+        <w:t xml:space="preserve">Protected areas are subject to periodic environmental quality control procedures where RPAS could play a major role. Also, RPAS are suitable to assist decision making where rapid response is crucial by offering valuable information at real time to handle natural and man-made disasters. Wildfire is major concern in natural parks and is not rare that RPAS have been put foward to assist in prevention, fighting and evaluation phases. In most cases, such applications have operational requirements which eventually are costly. For instance, sofisticated on-board instruments, gas powered engines for longer endurance and higher payloads or robotics arms and containers designed to assist sampling, hold cargo or deliver assistance. RPAS could leverage wildlife capture procedures by carrying dart guns for chemical immobilization where otherwise manual approaching free-ranging animals is considered dangerous.</w:t>
       </w:r>
     </w:p>
     <w:p>
@@ -2306,7 +2356,7 @@
         <w:pStyle w:val="FirstParagraph"/>
       </w:pPr>
       <w:r>
-        <w:t xml:space="preserve">The consolidation of the RPAS as management and research tools in natural protected areas is closely linked to the technological development of the elements associated with the platform and to the establishment of measures that favorably regulate its use, increasing opportunities in the sector and stimulating innovation in priority conservation areas. There are continually improvements in navigation control and flight autonomy, while we are witnessing the progressive miniaturization and diversification of sensors along with advances in the field of artificial intelligence. This rapidly expanding confluence of factors encourages the emergence of new scenarios with ethical and legal implications. Most governments have reacted by setting constraints that could have a negative impact on the capacity to integrate RPAS into the civilian sphere, despite some progress in this regard. As result, it is difficult to foresee the actions that each country will adopt from now on in an attempt to harmonize the contradictions presented by RPAS, reason why it is probable that the future of the RPAS in protected areas is conditioned fundamentally by political and social factors.</w:t>
+        <w:t xml:space="preserve">The consolidation of the RPAS as management and research tools in protected areas is closely linked to the technological development of the elements associated with the platform and to the establishment of measures that favorably regulate its use, increasing opportunities in the sector and stimulating innovation in priority conservation areas. There are continually improvements in navigation control and flight autonomy, while we are witnessing the progressive miniaturization and diversification of sensors along with advances in the field of artificial intelligence. This rapidly expanding confluence of factors encourages the emergence of new scenarios with ethical and legal implications. Most governments have reacted by setting constraints that could have a negative impact on the capacity to integrate RPAS into the civilian sphere, despite some progress in this regard. As result, it is difficult to foresee the actions that each country will adopt from now on in an attempt to harmonize the contradictions presented by RPAS, reason why it is probable that the future of the RPAS in protected areas is conditioned fundamentally by political and social factors.</w:t>
       </w:r>
     </w:p>
     <w:p>
@@ -2968,6 +3018,14 @@
         <w:pStyle w:val="Bibliography"/>
       </w:pPr>
       <w:r>
+        <w:t xml:space="preserve">Forum, Policy. 2008. “Toward a Global Biodiversity Observing System,” no. April.</w:t>
+      </w:r>
+    </w:p>
+    <w:p>
+      <w:pPr>
+        <w:pStyle w:val="Bibliography"/>
+      </w:pPr>
+      <w:r>
         <w:t xml:space="preserve">Franco, Antonio Di, Pierre Thiriet, Giuseppe Di Carlo, Charalampos Dimitriadis, Patrice Francour, Nicolas L Gutiérrez, Alain Jeudy De Grissac, et al. 2016. “Five Key Attributes Can Increase Marine Protected Areas Performance for Small-Scale Fisheries Management.”</w:t>
       </w:r>
       <w:r>
@@ -3611,6 +3669,40 @@
         <w:pStyle w:val="Bibliography"/>
       </w:pPr>
       <w:r>
+        <w:t xml:space="preserve">Maza, Iv?n, Fernando Caballero, Jes?s Capit?n, J. R. Mart?nez-de-Dios, and An?bal Ollero. 2011. “Experimental Results in Multi-UAV Coordination for Disaster Management and Civil Security Applications.”</w:t>
+      </w:r>
+      <w:r>
+        <w:t xml:space="preserve"> </w:t>
+      </w:r>
+      <w:r>
+        <w:rPr>
+          <w:i/>
+        </w:rPr>
+        <w:t xml:space="preserve">Journal of Intelligent &amp; Robotic Systems</w:t>
+      </w:r>
+      <w:r>
+        <w:t xml:space="preserve"> </w:t>
+      </w:r>
+      <w:r>
+        <w:t xml:space="preserve">61 (1): 563–585. doi:</w:t>
+      </w:r>
+      <w:hyperlink r:id="rId83">
+        <w:r>
+          <w:rPr>
+            <w:rStyle w:val="Hyperlink"/>
+          </w:rPr>
+          <w:t xml:space="preserve">10.1007/s10846-010-9497-5</w:t>
+        </w:r>
+      </w:hyperlink>
+      <w:r>
+        <w:t xml:space="preserve">.</w:t>
+      </w:r>
+    </w:p>
+    <w:p>
+      <w:pPr>
+        <w:pStyle w:val="Bibliography"/>
+      </w:pPr>
+      <w:r>
         <w:t xml:space="preserve">McCaldin, Guy, Michael Johnston, and Andrew Rieker. 2015.</w:t>
       </w:r>
       <w:r>
@@ -3648,7 +3740,7 @@
       <w:r>
         <w:t xml:space="preserve">4 (March): e1831. doi:</w:t>
       </w:r>
-      <w:hyperlink r:id="rId83">
+      <w:hyperlink r:id="rId84">
         <w:r>
           <w:rPr>
             <w:rStyle w:val="Hyperlink"/>
@@ -3699,7 +3791,7 @@
       <w:r>
         <w:t xml:space="preserve">5 (21): 4808–4818. doi:</w:t>
       </w:r>
-      <w:hyperlink r:id="rId84">
+      <w:hyperlink r:id="rId85">
         <w:r>
           <w:rPr>
             <w:rStyle w:val="Hyperlink"/>
@@ -3733,7 +3825,7 @@
       <w:r>
         <w:t xml:space="preserve">9 (1): 1–10. doi:</w:t>
       </w:r>
-      <w:hyperlink r:id="rId85">
+      <w:hyperlink r:id="rId86">
         <w:r>
           <w:rPr>
             <w:rStyle w:val="Hyperlink"/>
@@ -3773,6 +3865,40 @@
         <w:pStyle w:val="Bibliography"/>
       </w:pPr>
       <w:r>
+        <w:t xml:space="preserve">Pereira, Henrique Miguel, Simon Ferrier, Michele Walters, Gary N Geller, Rob H G Jongman, Robert J Scholes, Michael W Bruford, et al. 2013. “Essential Biodiversity Variables.”</w:t>
+      </w:r>
+      <w:r>
+        <w:t xml:space="preserve"> </w:t>
+      </w:r>
+      <w:r>
+        <w:rPr>
+          <w:i/>
+        </w:rPr>
+        <w:t xml:space="preserve">Science (80-. ).</w:t>
+      </w:r>
+      <w:r>
+        <w:t xml:space="preserve"> </w:t>
+      </w:r>
+      <w:r>
+        <w:t xml:space="preserve">339 (6117): 277–278. doi:</w:t>
+      </w:r>
+      <w:hyperlink r:id="rId87">
+        <w:r>
+          <w:rPr>
+            <w:rStyle w:val="Hyperlink"/>
+          </w:rPr>
+          <w:t xml:space="preserve">10.1126/science.1229931</w:t>
+        </w:r>
+      </w:hyperlink>
+      <w:r>
+        <w:t xml:space="preserve">.</w:t>
+      </w:r>
+    </w:p>
+    <w:p>
+      <w:pPr>
+        <w:pStyle w:val="Bibliography"/>
+      </w:pPr>
+      <w:r>
         <w:t xml:space="preserve">Perroy, Ryan L., Timo Sullivan, and Nathan Stephenson. 2017. “Assessing the Impacts of Canopy Openness and Flight Parameters on Detecting a Sub-Canopy Tropical Invasive Plant Using a Small Unmanned Aerial System.”</w:t>
       </w:r>
       <w:r>
@@ -3790,7 +3916,7 @@
       <w:r>
         <w:t xml:space="preserve">125: 174–183. doi:</w:t>
       </w:r>
-      <w:hyperlink r:id="rId86">
+      <w:hyperlink r:id="rId88">
         <w:r>
           <w:rPr>
             <w:rStyle w:val="Hyperlink"/>
@@ -3824,7 +3950,7 @@
       <w:r>
         <w:t xml:space="preserve">30 (11): 685–696. doi:</w:t>
       </w:r>
-      <w:hyperlink r:id="rId87">
+      <w:hyperlink r:id="rId89">
         <w:r>
           <w:rPr>
             <w:rStyle w:val="Hyperlink"/>
@@ -3881,7 +4007,7 @@
       <w:r>
         <w:t xml:space="preserve">3 (3): 102–113. doi:</w:t>
       </w:r>
-      <w:hyperlink r:id="rId88">
+      <w:hyperlink r:id="rId90">
         <w:r>
           <w:rPr>
             <w:rStyle w:val="Hyperlink"/>
@@ -3915,7 +4041,7 @@
       <w:r>
         <w:t xml:space="preserve">7 (12). doi:</w:t>
       </w:r>
-      <w:hyperlink r:id="rId89">
+      <w:hyperlink r:id="rId91">
         <w:r>
           <w:rPr>
             <w:rStyle w:val="Hyperlink"/>
@@ -3949,7 +4075,7 @@
       <w:r>
         <w:t xml:space="preserve">154 (1): 177–183. doi:</w:t>
       </w:r>
-      <w:hyperlink r:id="rId90">
+      <w:hyperlink r:id="rId92">
         <w:r>
           <w:rPr>
             <w:rStyle w:val="Hyperlink"/>
@@ -4006,7 +4132,7 @@
       <w:r>
         <w:t xml:space="preserve">40 (4): 781–785. doi:</w:t>
       </w:r>
-      <w:hyperlink r:id="rId91">
+      <w:hyperlink r:id="rId93">
         <w:r>
           <w:rPr>
             <w:rStyle w:val="Hyperlink"/>
@@ -4040,7 +4166,7 @@
       <w:r>
         <w:t xml:space="preserve">30 (1): 28–41. doi:</w:t>
       </w:r>
-      <w:hyperlink r:id="rId92">
+      <w:hyperlink r:id="rId94">
         <w:r>
           <w:rPr>
             <w:rStyle w:val="Hyperlink"/>
@@ -4074,7 +4200,7 @@
       <w:r>
         <w:t xml:space="preserve"> </w:t>
       </w:r>
-      <w:hyperlink r:id="rId93">
+      <w:hyperlink r:id="rId95">
         <w:r>
           <w:rPr>
             <w:rStyle w:val="Hyperlink"/>
@@ -4108,7 +4234,7 @@
       <w:r>
         <w:t xml:space="preserve">9 (5): 459. doi:</w:t>
       </w:r>
-      <w:hyperlink r:id="rId94">
+      <w:hyperlink r:id="rId96">
         <w:r>
           <w:rPr>
             <w:rStyle w:val="Hyperlink"/>
@@ -4142,7 +4268,7 @@
       <w:r>
         <w:t xml:space="preserve">38 (8): 1–15. doi:</w:t>
       </w:r>
-      <w:hyperlink r:id="rId95">
+      <w:hyperlink r:id="rId97">
         <w:r>
           <w:rPr>
             <w:rStyle w:val="Hyperlink"/>
@@ -4176,7 +4302,7 @@
       <w:r>
         <w:t xml:space="preserve">9 (2): 76–85. doi:</w:t>
       </w:r>
-      <w:hyperlink r:id="rId96">
+      <w:hyperlink r:id="rId98">
         <w:r>
           <w:rPr>
             <w:rStyle w:val="Hyperlink"/>
@@ -4210,6 +4336,40 @@
         <w:pStyle w:val="Bibliography"/>
       </w:pPr>
       <w:r>
+        <w:t xml:space="preserve">Van Tilburg, Christopher. 2017. “First Report of Using Portable Unmanned Aircraft Systems (Drones) for Search and Rescue.”</w:t>
+      </w:r>
+      <w:r>
+        <w:t xml:space="preserve"> </w:t>
+      </w:r>
+      <w:r>
+        <w:rPr>
+          <w:i/>
+        </w:rPr>
+        <w:t xml:space="preserve">Wilderness &amp; Environmental Medicine</w:t>
+      </w:r>
+      <w:r>
+        <w:t xml:space="preserve">.</w:t>
+      </w:r>
+      <w:r>
+        <w:t xml:space="preserve"> </w:t>
+      </w:r>
+      <w:hyperlink r:id="rId99">
+        <w:r>
+          <w:rPr>
+            <w:rStyle w:val="Hyperlink"/>
+          </w:rPr>
+          <w:t xml:space="preserve">http://www.sciencedirect.com/science/article/pii/S1080603217300042</w:t>
+        </w:r>
+      </w:hyperlink>
+      <w:r>
+        <w:t xml:space="preserve">.</w:t>
+      </w:r>
+    </w:p>
+    <w:p>
+      <w:pPr>
+        <w:pStyle w:val="Bibliography"/>
+      </w:pPr>
+      <w:r>
         <w:t xml:space="preserve">Vas, E., A. Lescroel, O. Duriez, G. Boguszewski, and D. Gremillet. 2015. “Approaching Birds with Drones: First Experiments and Ethical Guidelines.”</w:t>
       </w:r>
       <w:r>
@@ -4227,7 +4387,7 @@
       <w:r>
         <w:t xml:space="preserve">11 (2): 20140754–20140754. doi:</w:t>
       </w:r>
-      <w:hyperlink r:id="rId97">
+      <w:hyperlink r:id="rId100">
         <w:r>
           <w:rPr>
             <w:rStyle w:val="Hyperlink"/>
@@ -4261,7 +4421,7 @@
       <w:r>
         <w:t xml:space="preserve">171. doi:</w:t>
       </w:r>
-      <w:hyperlink r:id="rId98">
+      <w:hyperlink r:id="rId101">
         <w:r>
           <w:rPr>
             <w:rStyle w:val="Hyperlink"/>
@@ -4295,7 +4455,7 @@
       <w:r>
         <w:t xml:space="preserve">46 (4): 425–430. doi:</w:t>
       </w:r>
-      <w:hyperlink r:id="rId99">
+      <w:hyperlink r:id="rId102">
         <w:r>
           <w:rPr>
             <w:rStyle w:val="Hyperlink"/>
@@ -4346,7 +4506,7 @@
       <w:r>
         <w:t xml:space="preserve">4 (1): 45–52. doi:</w:t>
       </w:r>
-      <w:hyperlink r:id="rId100">
+      <w:hyperlink r:id="rId103">
         <w:r>
           <w:rPr>
             <w:rStyle w:val="Hyperlink"/>
@@ -4380,7 +4540,7 @@
       <w:r>
         <w:t xml:space="preserve">4 (3): 147–154. doi:</w:t>
       </w:r>
-      <w:hyperlink r:id="rId101">
+      <w:hyperlink r:id="rId104">
         <w:r>
           <w:rPr>
             <w:rStyle w:val="Hyperlink"/>
@@ -4399,7 +4559,7 @@
       <w:r>
         <w:t xml:space="preserve">Wulder, Michael A, Ronald J Hall, Nicholas C Coops, and Steven E Franklin. 2004. “High Spatial Resolution Remotely Sensed Data for Ecosystem Characterization” 54 (6): 511–521. doi:</w:t>
       </w:r>
-      <w:hyperlink r:id="rId102">
+      <w:hyperlink r:id="rId105">
         <w:r>
           <w:rPr>
             <w:rStyle w:val="Hyperlink"/>
@@ -4433,7 +4593,7 @@
       <w:r>
         <w:t xml:space="preserve">186 (June): 287–295. doi:</w:t>
       </w:r>
-      <w:hyperlink r:id="rId103">
+      <w:hyperlink r:id="rId106">
         <w:r>
           <w:rPr>
             <w:rStyle w:val="Hyperlink"/>
@@ -4464,7 +4624,7 @@
       <w:r>
         <w:t xml:space="preserve">, 803–806. doi:</w:t>
       </w:r>
-      <w:hyperlink r:id="rId104">
+      <w:hyperlink r:id="rId107">
         <w:r>
           <w:rPr>
             <w:rStyle w:val="Hyperlink"/>
@@ -4584,7 +4744,7 @@
     </w:lvl>
   </w:abstractNum>
   <w:abstractNum w:abstractNumId="990">
-    <w:nsid w:val="c1b084c4"/>
+    <w:nsid w:val="b492fdfb"/>
     <w:multiLevelType w:val="multilevel"/>
     <w:lvl w:ilvl="0">
       <w:numFmt w:val="bullet"/>

</xml_diff>